<commit_message>
template structure ok, but needs cleaning
</commit_message>
<xml_diff>
--- a/template/template.docx
+++ b/template/template.docx
@@ -1,6 +1,6 @@
 
 <file path=word/document.xml><?xml version="1.0" encoding="utf-8"?>
-<w:document xmlns:wpc="http://schemas.microsoft.com/office/word/2010/wordprocessingCanvas" xmlns:mc="http://schemas.openxmlformats.org/markup-compatibility/2006" xmlns:o="urn:schemas-microsoft-com:office:office" xmlns:r="http://schemas.openxmlformats.org/officeDocument/2006/relationships" xmlns:m="http://schemas.openxmlformats.org/officeDocument/2006/math" xmlns:v="urn:schemas-microsoft-com:vml" xmlns:wp14="http://schemas.microsoft.com/office/word/2010/wordprocessingDrawing" xmlns:wp="http://schemas.openxmlformats.org/drawingml/2006/wordprocessingDrawing" xmlns:w10="urn:schemas-microsoft-com:office:word" xmlns:w="http://schemas.openxmlformats.org/wordprocessingml/2006/main" xmlns:w14="http://schemas.microsoft.com/office/word/2010/wordml" xmlns:w15="http://schemas.microsoft.com/office/word/2012/wordml" xmlns:wpg="http://schemas.microsoft.com/office/word/2010/wordprocessingGroup" xmlns:wpi="http://schemas.microsoft.com/office/word/2010/wordprocessingInk" xmlns:wne="http://schemas.microsoft.com/office/word/2006/wordml" xmlns:wps="http://schemas.microsoft.com/office/word/2010/wordprocessingShape" mc:Ignorable="w14 w15 wp14">
+<w:document xmlns:wpc="http://schemas.microsoft.com/office/word/2010/wordprocessingCanvas" xmlns:cx="http://schemas.microsoft.com/office/drawing/2014/chartex" xmlns:cx1="http://schemas.microsoft.com/office/drawing/2015/9/8/chartex" xmlns:cx2="http://schemas.microsoft.com/office/drawing/2015/10/21/chartex" xmlns:cx3="http://schemas.microsoft.com/office/drawing/2016/5/9/chartex" xmlns:cx4="http://schemas.microsoft.com/office/drawing/2016/5/10/chartex" xmlns:cx5="http://schemas.microsoft.com/office/drawing/2016/5/11/chartex" xmlns:cx6="http://schemas.microsoft.com/office/drawing/2016/5/12/chartex" xmlns:cx7="http://schemas.microsoft.com/office/drawing/2016/5/13/chartex" xmlns:cx8="http://schemas.microsoft.com/office/drawing/2016/5/14/chartex" xmlns:mc="http://schemas.openxmlformats.org/markup-compatibility/2006" xmlns:aink="http://schemas.microsoft.com/office/drawing/2016/ink" xmlns:am3d="http://schemas.microsoft.com/office/drawing/2017/model3d" xmlns:o="urn:schemas-microsoft-com:office:office" xmlns:oel="http://schemas.microsoft.com/office/2019/extlst" xmlns:r="http://schemas.openxmlformats.org/officeDocument/2006/relationships" xmlns:m="http://schemas.openxmlformats.org/officeDocument/2006/math" xmlns:v="urn:schemas-microsoft-com:vml" xmlns:wp14="http://schemas.microsoft.com/office/word/2010/wordprocessingDrawing" xmlns:wp="http://schemas.openxmlformats.org/drawingml/2006/wordprocessingDrawing" xmlns:w10="urn:schemas-microsoft-com:office:word" xmlns:w="http://schemas.openxmlformats.org/wordprocessingml/2006/main" xmlns:w14="http://schemas.microsoft.com/office/word/2010/wordml" xmlns:w15="http://schemas.microsoft.com/office/word/2012/wordml" xmlns:w16cex="http://schemas.microsoft.com/office/word/2018/wordml/cex" xmlns:w16cid="http://schemas.microsoft.com/office/word/2016/wordml/cid" xmlns:w16="http://schemas.microsoft.com/office/word/2018/wordml" xmlns:w16sdtdh="http://schemas.microsoft.com/office/word/2020/wordml/sdtdatahash" xmlns:w16se="http://schemas.microsoft.com/office/word/2015/wordml/symex" xmlns:wpg="http://schemas.microsoft.com/office/word/2010/wordprocessingGroup" xmlns:wpi="http://schemas.microsoft.com/office/word/2010/wordprocessingInk" xmlns:wne="http://schemas.microsoft.com/office/word/2006/wordml" xmlns:wps="http://schemas.microsoft.com/office/word/2010/wordprocessingShape" mc:Ignorable="w14 w15 w16se w16cid w16 w16cex w16sdtdh wp14">
   <w:body>
     <w:p>
       <w:pPr>
@@ -18,7 +18,7 @@
         <w:rPr>
           <w:lang w:val="en-US"/>
         </w:rPr>
-        <w:t>header</w:t>
+        <w:t>host</w:t>
       </w:r>
       <w:r>
         <w:rPr>
@@ -41,7 +41,7 @@
     </w:p>
     <w:p>
       <w:pPr>
-        <w:pStyle w:val="Ttulo1"/>
+        <w:pStyle w:val="Heading1"/>
         <w:rPr>
           <w:lang w:val="en-US"/>
         </w:rPr>
@@ -50,16 +50,26 @@
         <w:rPr>
           <w:lang w:val="en-US"/>
         </w:rPr>
-        <w:t>{</w:t>
+        <w:t>{{ h</w:t>
       </w:r>
-      <w:proofErr w:type="gramStart"/>
       <w:r>
         <w:rPr>
           <w:lang w:val="en-US"/>
         </w:rPr>
-        <w:t>{ header</w:t>
+        <w:t>ost[‘header</w:t>
       </w:r>
-      <w:proofErr w:type="gramEnd"/>
+      <w:r>
+        <w:rPr>
+          <w:lang w:val="en-US"/>
+        </w:rPr>
+        <w:t>s</w:t>
+      </w:r>
+      <w:r>
+        <w:rPr>
+          <w:lang w:val="en-US"/>
+        </w:rPr>
+        <w:t>’]</w:t>
+      </w:r>
       <w:r>
         <w:rPr>
           <w:lang w:val="en-US"/>
@@ -186,7 +196,22 @@
               </w:rPr>
             </w:pPr>
             <w:r>
-              <w:t>{{ header[</w:t>
+              <w:t xml:space="preserve">{{ </w:t>
+            </w:r>
+            <w:r>
+              <w:t>host[‘</w:t>
+            </w:r>
+            <w:r>
+              <w:t>header</w:t>
+            </w:r>
+            <w:r>
+              <w:t>s</w:t>
+            </w:r>
+            <w:r>
+              <w:t>’]</w:t>
+            </w:r>
+            <w:r>
+              <w:t>[</w:t>
             </w:r>
             <w:r>
               <w:t>6</w:t>
@@ -210,7 +235,19 @@
               <w:t xml:space="preserve">{{ </w:t>
             </w:r>
             <w:r>
-              <w:t xml:space="preserve">header[7][1] </w:t>
+              <w:t>host[‘h</w:t>
+            </w:r>
+            <w:r>
+              <w:t>eader</w:t>
+            </w:r>
+            <w:r>
+              <w:t>s</w:t>
+            </w:r>
+            <w:r>
+              <w:t>’]</w:t>
+            </w:r>
+            <w:r>
+              <w:t xml:space="preserve">[7][1] </w:t>
             </w:r>
             <w:r>
               <w:t>}</w:t>
@@ -234,7 +271,22 @@
               <w:jc w:val="center"/>
             </w:pPr>
             <w:r>
-              <w:t>{{ header[1][1] }}</w:t>
+              <w:t xml:space="preserve">{{ </w:t>
+            </w:r>
+            <w:r>
+              <w:t>host[‘</w:t>
+            </w:r>
+            <w:r>
+              <w:t>header</w:t>
+            </w:r>
+            <w:r>
+              <w:t>s</w:t>
+            </w:r>
+            <w:r>
+              <w:t>’]</w:t>
+            </w:r>
+            <w:r>
+              <w:t>[1][1] }}</w:t>
             </w:r>
           </w:p>
         </w:tc>
@@ -249,7 +301,22 @@
               <w:jc w:val="center"/>
             </w:pPr>
             <w:r>
-              <w:t>{{ header[</w:t>
+              <w:t xml:space="preserve">{{ </w:t>
+            </w:r>
+            <w:r>
+              <w:t>host[‘</w:t>
+            </w:r>
+            <w:r>
+              <w:t>header</w:t>
+            </w:r>
+            <w:r>
+              <w:t>s</w:t>
+            </w:r>
+            <w:r>
+              <w:t>’]</w:t>
+            </w:r>
+            <w:r>
+              <w:t>[</w:t>
             </w:r>
             <w:r>
               <w:t>3</w:t>
@@ -277,7 +344,22 @@
               <w:jc w:val="center"/>
             </w:pPr>
             <w:r>
-              <w:t>{{ header[</w:t>
+              <w:t xml:space="preserve">{{ </w:t>
+            </w:r>
+            <w:r>
+              <w:t>host[‘</w:t>
+            </w:r>
+            <w:r>
+              <w:t>header</w:t>
+            </w:r>
+            <w:r>
+              <w:t>s</w:t>
+            </w:r>
+            <w:r>
+              <w:t>’]</w:t>
+            </w:r>
+            <w:r>
+              <w:t>[</w:t>
             </w:r>
             <w:r>
               <w:t>4</w:t>
@@ -304,7 +386,22 @@
               <w:jc w:val="center"/>
             </w:pPr>
             <w:r>
-              <w:t>{{ header[</w:t>
+              <w:t xml:space="preserve">{{ </w:t>
+            </w:r>
+            <w:r>
+              <w:t>host[‘</w:t>
+            </w:r>
+            <w:r>
+              <w:t>header</w:t>
+            </w:r>
+            <w:r>
+              <w:t>s</w:t>
+            </w:r>
+            <w:r>
+              <w:t>’]</w:t>
+            </w:r>
+            <w:r>
+              <w:t>[</w:t>
             </w:r>
             <w:r>
               <w:t>5</w:t>
@@ -352,7 +449,22 @@
               </w:rPr>
             </w:pPr>
             <w:r>
-              <w:t>{{ header[0][1] }}</w:t>
+              <w:t xml:space="preserve">{{ </w:t>
+            </w:r>
+            <w:r>
+              <w:t>host[‘</w:t>
+            </w:r>
+            <w:r>
+              <w:t>header</w:t>
+            </w:r>
+            <w:r>
+              <w:t>s</w:t>
+            </w:r>
+            <w:r>
+              <w:t>’]</w:t>
+            </w:r>
+            <w:r>
+              <w:t>[0][1] }}</w:t>
             </w:r>
           </w:p>
         </w:tc>
@@ -436,7 +548,42 @@
                 <w:b w:val="0"/>
                 <w:color w:val="auto"/>
               </w:rPr>
-              <w:t>{{ header[</w:t>
+              <w:t xml:space="preserve">{{ </w:t>
+            </w:r>
+            <w:r>
+              <w:rPr>
+                <w:b w:val="0"/>
+                <w:color w:val="auto"/>
+              </w:rPr>
+              <w:t>host[‘</w:t>
+            </w:r>
+            <w:r>
+              <w:rPr>
+                <w:b w:val="0"/>
+                <w:color w:val="auto"/>
+              </w:rPr>
+              <w:t>header</w:t>
+            </w:r>
+            <w:r>
+              <w:rPr>
+                <w:b w:val="0"/>
+                <w:color w:val="auto"/>
+              </w:rPr>
+              <w:t>s</w:t>
+            </w:r>
+            <w:r>
+              <w:rPr>
+                <w:b w:val="0"/>
+                <w:color w:val="auto"/>
+              </w:rPr>
+              <w:t>’]</w:t>
+            </w:r>
+            <w:r>
+              <w:rPr>
+                <w:b w:val="0"/>
+                <w:color w:val="auto"/>
+              </w:rPr>
+              <w:t>[</w:t>
             </w:r>
             <w:r>
               <w:rPr>
@@ -465,7 +612,42 @@
                 <w:b w:val="0"/>
                 <w:color w:val="auto"/>
               </w:rPr>
-              <w:t>{{ header[11][1] }}</w:t>
+              <w:t xml:space="preserve">{{ </w:t>
+            </w:r>
+            <w:r>
+              <w:rPr>
+                <w:b w:val="0"/>
+                <w:color w:val="auto"/>
+              </w:rPr>
+              <w:t>host[‘</w:t>
+            </w:r>
+            <w:r>
+              <w:rPr>
+                <w:b w:val="0"/>
+                <w:color w:val="auto"/>
+              </w:rPr>
+              <w:t>header</w:t>
+            </w:r>
+            <w:r>
+              <w:rPr>
+                <w:b w:val="0"/>
+                <w:color w:val="auto"/>
+              </w:rPr>
+              <w:t>s</w:t>
+            </w:r>
+            <w:r>
+              <w:rPr>
+                <w:b w:val="0"/>
+                <w:color w:val="auto"/>
+              </w:rPr>
+              <w:t>’]</w:t>
+            </w:r>
+            <w:r>
+              <w:rPr>
+                <w:b w:val="0"/>
+                <w:color w:val="auto"/>
+              </w:rPr>
+              <w:t>[11][1] }}</w:t>
             </w:r>
           </w:p>
         </w:tc>
@@ -499,15 +681,178 @@
           </w:tcPr>
           <w:p>
             <w:pPr>
-              <w:pStyle w:val="Descripcin"/>
+              <w:pStyle w:val="Caption"/>
               <w:jc w:val="left"/>
-              <w:rPr>
-                <w:lang w:val="es-ES"/>
-              </w:rPr>
-            </w:pPr>
-            <w:r>
-              <w:t>{{ header[2][1] }}</w:t>
-            </w:r>
+            </w:pPr>
+            <w:r>
+              <w:t xml:space="preserve">{{ </w:t>
+            </w:r>
+            <w:r>
+              <w:t>host[‘</w:t>
+            </w:r>
+            <w:r>
+              <w:t>header</w:t>
+            </w:r>
+            <w:r>
+              <w:t>s</w:t>
+            </w:r>
+            <w:r>
+              <w:t>’]</w:t>
+            </w:r>
+            <w:r>
+              <w:t>[2][1] }}</w:t>
+            </w:r>
+          </w:p>
+          <w:p>
+            <w:pPr>
+              <w:rPr>
+                <w:lang w:val="en-US" w:eastAsia="es-ES"/>
+              </w:rPr>
+            </w:pPr>
+          </w:p>
+          <w:p>
+            <w:pPr>
+              <w:rPr>
+                <w:lang w:val="en-US" w:eastAsia="es-ES"/>
+              </w:rPr>
+            </w:pPr>
+            <w:r>
+              <w:rPr>
+                <w:lang w:val="en-US" w:eastAsia="es-ES"/>
+              </w:rPr>
+              <w:t>URLs:</w:t>
+            </w:r>
+          </w:p>
+          <w:p>
+            <w:pPr>
+              <w:rPr>
+                <w:rFonts w:ascii="Verdana" w:eastAsia="Times New Roman" w:hAnsi="Verdana" w:cs="Times New Roman"/>
+                <w:bCs/>
+                <w:sz w:val="14"/>
+                <w:szCs w:val="20"/>
+                <w:lang w:val="en-US" w:eastAsia="es-ES"/>
+              </w:rPr>
+            </w:pPr>
+            <w:r>
+              <w:rPr>
+                <w:rFonts w:ascii="Verdana" w:eastAsia="Times New Roman" w:hAnsi="Verdana" w:cs="Times New Roman"/>
+                <w:bCs/>
+                <w:sz w:val="14"/>
+                <w:szCs w:val="20"/>
+                <w:lang w:val="en-US" w:eastAsia="es-ES"/>
+              </w:rPr>
+              <w:t xml:space="preserve">{% for url in </w:t>
+            </w:r>
+            <w:r>
+              <w:rPr>
+                <w:rFonts w:ascii="Verdana" w:eastAsia="Times New Roman" w:hAnsi="Verdana" w:cs="Times New Roman"/>
+                <w:bCs/>
+                <w:sz w:val="14"/>
+                <w:szCs w:val="20"/>
+                <w:lang w:val="en-US" w:eastAsia="es-ES"/>
+              </w:rPr>
+              <w:t>h</w:t>
+            </w:r>
+            <w:r>
+              <w:rPr>
+                <w:rFonts w:ascii="Verdana" w:eastAsia="Times New Roman" w:hAnsi="Verdana" w:cs="Times New Roman"/>
+                <w:bCs/>
+                <w:sz w:val="14"/>
+                <w:szCs w:val="20"/>
+                <w:lang w:val="en-US" w:eastAsia="es-ES"/>
+              </w:rPr>
+              <w:t>ost</w:t>
+            </w:r>
+            <w:r>
+              <w:rPr>
+                <w:rFonts w:ascii="Verdana" w:eastAsia="Times New Roman" w:hAnsi="Verdana" w:cs="Times New Roman"/>
+                <w:bCs/>
+                <w:sz w:val="14"/>
+                <w:szCs w:val="20"/>
+                <w:lang w:val="en-US" w:eastAsia="es-ES"/>
+              </w:rPr>
+              <w:t>[‘header</w:t>
+            </w:r>
+            <w:r>
+              <w:rPr>
+                <w:rFonts w:ascii="Verdana" w:eastAsia="Times New Roman" w:hAnsi="Verdana" w:cs="Times New Roman"/>
+                <w:bCs/>
+                <w:sz w:val="14"/>
+                <w:szCs w:val="20"/>
+                <w:lang w:val="en-US" w:eastAsia="es-ES"/>
+              </w:rPr>
+              <w:t>s</w:t>
+            </w:r>
+            <w:r>
+              <w:rPr>
+                <w:rFonts w:ascii="Verdana" w:eastAsia="Times New Roman" w:hAnsi="Verdana" w:cs="Times New Roman"/>
+                <w:bCs/>
+                <w:sz w:val="14"/>
+                <w:szCs w:val="20"/>
+                <w:lang w:val="en-US" w:eastAsia="es-ES"/>
+              </w:rPr>
+              <w:t>’][-1][1] %}</w:t>
+            </w:r>
+          </w:p>
+          <w:p>
+            <w:pPr>
+              <w:rPr>
+                <w:rFonts w:ascii="Verdana" w:eastAsia="Times New Roman" w:hAnsi="Verdana" w:cs="Times New Roman"/>
+                <w:bCs/>
+                <w:sz w:val="14"/>
+                <w:szCs w:val="20"/>
+                <w:lang w:val="en-US" w:eastAsia="es-ES"/>
+              </w:rPr>
+            </w:pPr>
+            <w:r>
+              <w:rPr>
+                <w:rFonts w:ascii="Verdana" w:eastAsia="Times New Roman" w:hAnsi="Verdana" w:cs="Times New Roman"/>
+                <w:bCs/>
+                <w:sz w:val="14"/>
+                <w:szCs w:val="20"/>
+                <w:lang w:val="en-US" w:eastAsia="es-ES"/>
+              </w:rPr>
+              <w:t>•</w:t>
+            </w:r>
+            <w:r>
+              <w:rPr>
+                <w:rFonts w:ascii="Verdana" w:eastAsia="Times New Roman" w:hAnsi="Verdana" w:cs="Times New Roman"/>
+                <w:bCs/>
+                <w:sz w:val="14"/>
+                <w:szCs w:val="20"/>
+                <w:lang w:val="en-US" w:eastAsia="es-ES"/>
+              </w:rPr>
+              <w:tab/>
+              <w:t>{{ url }}</w:t>
+            </w:r>
+          </w:p>
+          <w:p>
+            <w:pPr>
+              <w:rPr>
+                <w:rFonts w:ascii="Verdana" w:eastAsia="Times New Roman" w:hAnsi="Verdana" w:cs="Times New Roman"/>
+                <w:bCs/>
+                <w:sz w:val="14"/>
+                <w:szCs w:val="20"/>
+                <w:lang w:val="en-US" w:eastAsia="es-ES"/>
+              </w:rPr>
+            </w:pPr>
+            <w:r>
+              <w:rPr>
+                <w:rFonts w:ascii="Verdana" w:eastAsia="Times New Roman" w:hAnsi="Verdana" w:cs="Times New Roman"/>
+                <w:bCs/>
+                <w:sz w:val="14"/>
+                <w:szCs w:val="20"/>
+                <w:lang w:val="en-US" w:eastAsia="es-ES"/>
+              </w:rPr>
+              <w:t>{%- endfor %}</w:t>
+            </w:r>
+          </w:p>
+          <w:p>
+            <w:pPr>
+              <w:rPr>
+                <w:lang w:val="en-US" w:eastAsia="es-ES"/>
+              </w:rPr>
+            </w:pPr>
           </w:p>
         </w:tc>
       </w:tr>
@@ -647,10 +992,8 @@
                 <w:color w:val="auto"/>
                 <w:szCs w:val="20"/>
               </w:rPr>
-              <w:t>{{ hea</w:t>
-            </w:r>
-            <w:bookmarkStart w:id="0" w:name="_GoBack"/>
-            <w:bookmarkEnd w:id="0"/>
+              <w:t xml:space="preserve">{{ </w:t>
+            </w:r>
             <w:r>
               <w:rPr>
                 <w:b w:val="0"/>
@@ -658,7 +1001,43 @@
                 <w:color w:val="auto"/>
                 <w:szCs w:val="20"/>
               </w:rPr>
-              <w:t>der[</w:t>
+              <w:t>host[‘</w:t>
+            </w:r>
+            <w:r>
+              <w:rPr>
+                <w:b w:val="0"/>
+                <w:bCs/>
+                <w:color w:val="auto"/>
+                <w:szCs w:val="20"/>
+              </w:rPr>
+              <w:t>header</w:t>
+            </w:r>
+            <w:r>
+              <w:rPr>
+                <w:b w:val="0"/>
+                <w:bCs/>
+                <w:color w:val="auto"/>
+                <w:szCs w:val="20"/>
+              </w:rPr>
+              <w:t>s</w:t>
+            </w:r>
+            <w:r>
+              <w:rPr>
+                <w:b w:val="0"/>
+                <w:bCs/>
+                <w:color w:val="auto"/>
+                <w:szCs w:val="20"/>
+              </w:rPr>
+              <w:t>’]</w:t>
+            </w:r>
+            <w:r>
+              <w:rPr>
+                <w:b w:val="0"/>
+                <w:bCs/>
+                <w:color w:val="auto"/>
+                <w:szCs w:val="20"/>
+              </w:rPr>
+              <w:t>[</w:t>
             </w:r>
             <w:r>
               <w:rPr>
@@ -699,21 +1078,7 @@
         <w:rPr>
           <w:lang w:val="en-US"/>
         </w:rPr>
-        <w:t xml:space="preserve">{% </w:t>
-      </w:r>
-      <w:proofErr w:type="spellStart"/>
-      <w:r>
-        <w:rPr>
-          <w:lang w:val="en-US"/>
-        </w:rPr>
-        <w:t>endfor</w:t>
-      </w:r>
-      <w:proofErr w:type="spellEnd"/>
-      <w:r>
-        <w:rPr>
-          <w:lang w:val="en-US"/>
-        </w:rPr>
-        <w:t xml:space="preserve"> %}</w:t>
+        <w:t>{% endfor %}</w:t>
       </w:r>
     </w:p>
     <w:sectPr>
@@ -727,7 +1092,7 @@
 </file>
 
 <file path=word/numbering.xml><?xml version="1.0" encoding="utf-8"?>
-<w:numbering xmlns:wpc="http://schemas.microsoft.com/office/word/2010/wordprocessingCanvas" xmlns:mc="http://schemas.openxmlformats.org/markup-compatibility/2006" xmlns:o="urn:schemas-microsoft-com:office:office" xmlns:r="http://schemas.openxmlformats.org/officeDocument/2006/relationships" xmlns:m="http://schemas.openxmlformats.org/officeDocument/2006/math" xmlns:v="urn:schemas-microsoft-com:vml" xmlns:wp14="http://schemas.microsoft.com/office/word/2010/wordprocessingDrawing" xmlns:wp="http://schemas.openxmlformats.org/drawingml/2006/wordprocessingDrawing" xmlns:w10="urn:schemas-microsoft-com:office:word" xmlns:w="http://schemas.openxmlformats.org/wordprocessingml/2006/main" xmlns:w14="http://schemas.microsoft.com/office/word/2010/wordml" xmlns:w15="http://schemas.microsoft.com/office/word/2012/wordml" xmlns:wpg="http://schemas.microsoft.com/office/word/2010/wordprocessingGroup" xmlns:wpi="http://schemas.microsoft.com/office/word/2010/wordprocessingInk" xmlns:wne="http://schemas.microsoft.com/office/word/2006/wordml" xmlns:wps="http://schemas.microsoft.com/office/word/2010/wordprocessingShape" mc:Ignorable="w14 w15 wp14">
+<w:numbering xmlns:wpc="http://schemas.microsoft.com/office/word/2010/wordprocessingCanvas" xmlns:cx="http://schemas.microsoft.com/office/drawing/2014/chartex" xmlns:cx1="http://schemas.microsoft.com/office/drawing/2015/9/8/chartex" xmlns:cx2="http://schemas.microsoft.com/office/drawing/2015/10/21/chartex" xmlns:cx3="http://schemas.microsoft.com/office/drawing/2016/5/9/chartex" xmlns:cx4="http://schemas.microsoft.com/office/drawing/2016/5/10/chartex" xmlns:cx5="http://schemas.microsoft.com/office/drawing/2016/5/11/chartex" xmlns:cx6="http://schemas.microsoft.com/office/drawing/2016/5/12/chartex" xmlns:cx7="http://schemas.microsoft.com/office/drawing/2016/5/13/chartex" xmlns:cx8="http://schemas.microsoft.com/office/drawing/2016/5/14/chartex" xmlns:mc="http://schemas.openxmlformats.org/markup-compatibility/2006" xmlns:aink="http://schemas.microsoft.com/office/drawing/2016/ink" xmlns:am3d="http://schemas.microsoft.com/office/drawing/2017/model3d" xmlns:o="urn:schemas-microsoft-com:office:office" xmlns:oel="http://schemas.microsoft.com/office/2019/extlst" xmlns:r="http://schemas.openxmlformats.org/officeDocument/2006/relationships" xmlns:m="http://schemas.openxmlformats.org/officeDocument/2006/math" xmlns:v="urn:schemas-microsoft-com:vml" xmlns:wp14="http://schemas.microsoft.com/office/word/2010/wordprocessingDrawing" xmlns:wp="http://schemas.openxmlformats.org/drawingml/2006/wordprocessingDrawing" xmlns:w10="urn:schemas-microsoft-com:office:word" xmlns:w="http://schemas.openxmlformats.org/wordprocessingml/2006/main" xmlns:w14="http://schemas.microsoft.com/office/word/2010/wordml" xmlns:w15="http://schemas.microsoft.com/office/word/2012/wordml" xmlns:w16cex="http://schemas.microsoft.com/office/word/2018/wordml/cex" xmlns:w16cid="http://schemas.microsoft.com/office/word/2016/wordml/cid" xmlns:w16="http://schemas.microsoft.com/office/word/2018/wordml" xmlns:w16sdtdh="http://schemas.microsoft.com/office/word/2020/wordml/sdtdatahash" xmlns:w16se="http://schemas.microsoft.com/office/word/2015/wordml/symex" xmlns:wpg="http://schemas.microsoft.com/office/word/2010/wordprocessingGroup" xmlns:wpi="http://schemas.microsoft.com/office/word/2010/wordprocessingInk" xmlns:wne="http://schemas.microsoft.com/office/word/2006/wordml" xmlns:wps="http://schemas.microsoft.com/office/word/2010/wordprocessingShape" mc:Ignorable="w14 w15 w16se w16cid w16 w16cex w16sdtdh wp14">
   <w:abstractNum w:abstractNumId="0" w15:restartNumberingAfterBreak="0">
     <w:nsid w:val="52B64C73"/>
     <w:multiLevelType w:val="multilevel"/>
@@ -876,14 +1241,14 @@
       </w:rPr>
     </w:lvl>
   </w:abstractNum>
-  <w:num w:numId="1">
+  <w:num w:numId="1" w16cid:durableId="1286548154">
     <w:abstractNumId w:val="0"/>
   </w:num>
 </w:numbering>
 </file>
 
 <file path=word/styles.xml><?xml version="1.0" encoding="utf-8"?>
-<w:styles xmlns:mc="http://schemas.openxmlformats.org/markup-compatibility/2006" xmlns:r="http://schemas.openxmlformats.org/officeDocument/2006/relationships" xmlns:w="http://schemas.openxmlformats.org/wordprocessingml/2006/main" xmlns:w14="http://schemas.microsoft.com/office/word/2010/wordml" xmlns:w15="http://schemas.microsoft.com/office/word/2012/wordml" mc:Ignorable="w14 w15">
+<w:styles xmlns:mc="http://schemas.openxmlformats.org/markup-compatibility/2006" xmlns:r="http://schemas.openxmlformats.org/officeDocument/2006/relationships" xmlns:w="http://schemas.openxmlformats.org/wordprocessingml/2006/main" xmlns:w14="http://schemas.microsoft.com/office/word/2010/wordml" xmlns:w15="http://schemas.microsoft.com/office/word/2012/wordml" xmlns:w16cex="http://schemas.microsoft.com/office/word/2018/wordml/cex" xmlns:w16cid="http://schemas.microsoft.com/office/word/2016/wordml/cid" xmlns:w16="http://schemas.microsoft.com/office/word/2018/wordml" xmlns:w16sdtdh="http://schemas.microsoft.com/office/word/2020/wordml/sdtdatahash" xmlns:w16se="http://schemas.microsoft.com/office/word/2015/wordml/symex" mc:Ignorable="w14 w15 w16se w16cid w16 w16cex w16sdtdh">
   <w:docDefaults>
     <w:rPrDefault>
       <w:rPr>
@@ -899,7 +1264,7 @@
       </w:pPr>
     </w:pPrDefault>
   </w:docDefaults>
-  <w:latentStyles w:defLockedState="0" w:defUIPriority="99" w:defSemiHidden="0" w:defUnhideWhenUsed="0" w:defQFormat="0" w:count="371">
+  <w:latentStyles w:defLockedState="0" w:defUIPriority="99" w:defSemiHidden="0" w:defUnhideWhenUsed="0" w:defQFormat="0" w:count="376">
     <w:lsdException w:name="Normal" w:uiPriority="0" w:qFormat="1"/>
     <w:lsdException w:name="heading 1" w:uiPriority="9" w:qFormat="1"/>
     <w:lsdException w:name="heading 2" w:semiHidden="1" w:uiPriority="9" w:unhideWhenUsed="1" w:qFormat="1"/>
@@ -1271,16 +1636,21 @@
     <w:lsdException w:name="List Table 5 Dark Accent 6" w:uiPriority="50"/>
     <w:lsdException w:name="List Table 6 Colorful Accent 6" w:uiPriority="51"/>
     <w:lsdException w:name="List Table 7 Colorful Accent 6" w:uiPriority="52"/>
+    <w:lsdException w:name="Mention" w:semiHidden="1" w:unhideWhenUsed="1"/>
+    <w:lsdException w:name="Smart Hyperlink" w:semiHidden="1" w:unhideWhenUsed="1"/>
+    <w:lsdException w:name="Hashtag" w:semiHidden="1" w:unhideWhenUsed="1"/>
+    <w:lsdException w:name="Unresolved Mention" w:semiHidden="1" w:unhideWhenUsed="1"/>
+    <w:lsdException w:name="Smart Link" w:semiHidden="1" w:unhideWhenUsed="1"/>
   </w:latentStyles>
   <w:style w:type="paragraph" w:default="1" w:styleId="Normal">
     <w:name w:val="Normal"/>
     <w:qFormat/>
   </w:style>
-  <w:style w:type="paragraph" w:styleId="Ttulo1">
+  <w:style w:type="paragraph" w:styleId="Heading1">
     <w:name w:val="heading 1"/>
     <w:basedOn w:val="Normal"/>
     <w:next w:val="Normal"/>
-    <w:link w:val="Ttulo1Car"/>
+    <w:link w:val="Heading1Char"/>
     <w:uiPriority w:val="9"/>
     <w:qFormat/>
     <w:rsid w:val="003D33F2"/>
@@ -1297,11 +1667,11 @@
       <w:szCs w:val="32"/>
     </w:rPr>
   </w:style>
-  <w:style w:type="paragraph" w:styleId="Ttulo4">
+  <w:style w:type="paragraph" w:styleId="Heading4">
     <w:name w:val="heading 4"/>
     <w:basedOn w:val="Normal"/>
     <w:next w:val="Normal"/>
-    <w:link w:val="Ttulo4Car"/>
+    <w:link w:val="Heading4Char"/>
     <w:uiPriority w:val="9"/>
     <w:semiHidden/>
     <w:unhideWhenUsed/>
@@ -1320,13 +1690,13 @@
       <w:color w:val="2E74B5" w:themeColor="accent1" w:themeShade="BF"/>
     </w:rPr>
   </w:style>
-  <w:style w:type="character" w:default="1" w:styleId="Fuentedeprrafopredeter">
+  <w:style w:type="character" w:default="1" w:styleId="DefaultParagraphFont">
     <w:name w:val="Default Paragraph Font"/>
     <w:uiPriority w:val="1"/>
     <w:semiHidden/>
     <w:unhideWhenUsed/>
   </w:style>
-  <w:style w:type="table" w:default="1" w:styleId="Tablanormal">
+  <w:style w:type="table" w:default="1" w:styleId="TableNormal">
     <w:name w:val="Normal Table"/>
     <w:uiPriority w:val="99"/>
     <w:semiHidden/>
@@ -1341,15 +1711,15 @@
       </w:tblCellMar>
     </w:tblPr>
   </w:style>
-  <w:style w:type="numbering" w:default="1" w:styleId="Sinlista">
+  <w:style w:type="numbering" w:default="1" w:styleId="NoList">
     <w:name w:val="No List"/>
     <w:uiPriority w:val="99"/>
     <w:semiHidden/>
     <w:unhideWhenUsed/>
   </w:style>
-  <w:style w:type="table" w:styleId="Tablaconcuadrcula">
+  <w:style w:type="table" w:styleId="TableGrid">
     <w:name w:val="Table Grid"/>
-    <w:basedOn w:val="Tablanormal"/>
+    <w:basedOn w:val="TableNormal"/>
     <w:uiPriority w:val="39"/>
     <w:rsid w:val="00D4411F"/>
     <w:pPr>
@@ -1393,7 +1763,7 @@
       <w:color w:val="FFFFFF"/>
     </w:rPr>
   </w:style>
-  <w:style w:type="paragraph" w:styleId="Descripcin">
+  <w:style w:type="paragraph" w:styleId="Caption">
     <w:name w:val="caption"/>
     <w:aliases w:val="Epígrafe y título de tabla"/>
     <w:basedOn w:val="Normal"/>
@@ -1486,10 +1856,10 @@
       </w:numPr>
     </w:pPr>
   </w:style>
-  <w:style w:type="character" w:customStyle="1" w:styleId="Ttulo1Car">
-    <w:name w:val="Título 1 Car"/>
-    <w:basedOn w:val="Fuentedeprrafopredeter"/>
-    <w:link w:val="Ttulo1"/>
+  <w:style w:type="character" w:customStyle="1" w:styleId="Heading1Char">
+    <w:name w:val="Heading 1 Char"/>
+    <w:basedOn w:val="DefaultParagraphFont"/>
+    <w:link w:val="Heading1"/>
     <w:uiPriority w:val="9"/>
     <w:rsid w:val="003D33F2"/>
     <w:rPr>
@@ -1499,10 +1869,10 @@
       <w:szCs w:val="32"/>
     </w:rPr>
   </w:style>
-  <w:style w:type="character" w:customStyle="1" w:styleId="Ttulo4Car">
-    <w:name w:val="Título 4 Car"/>
-    <w:basedOn w:val="Fuentedeprrafopredeter"/>
-    <w:link w:val="Ttulo4"/>
+  <w:style w:type="character" w:customStyle="1" w:styleId="Heading4Char">
+    <w:name w:val="Heading 4 Char"/>
+    <w:basedOn w:val="DefaultParagraphFont"/>
+    <w:link w:val="Heading4"/>
     <w:uiPriority w:val="9"/>
     <w:semiHidden/>
     <w:rsid w:val="000E788A"/>

</xml_diff>

<commit_message>
Some fixes to template
</commit_message>
<xml_diff>
--- a/template/template.docx
+++ b/template/template.docx
@@ -319,7 +319,7 @@
               <w:t>[</w:t>
             </w:r>
             <w:r>
-              <w:t>3</w:t>
+              <w:t>2</w:t>
             </w:r>
             <w:r>
               <w:t>][</w:t>
@@ -682,6 +682,7 @@
           <w:p>
             <w:pPr>
               <w:pStyle w:val="Caption"/>
+              <w:spacing w:after="0"/>
               <w:jc w:val="left"/>
             </w:pPr>
             <w:r>
@@ -700,11 +701,18 @@
               <w:t>’]</w:t>
             </w:r>
             <w:r>
-              <w:t>[2][1] }}</w:t>
-            </w:r>
-          </w:p>
-          <w:p>
-            <w:pPr>
+              <w:t>[</w:t>
+            </w:r>
+            <w:r>
+              <w:t>3</w:t>
+            </w:r>
+            <w:r>
+              <w:t>][1] }}</w:t>
+            </w:r>
+          </w:p>
+          <w:p>
+            <w:pPr>
+              <w:spacing w:after="0"/>
               <w:rPr>
                 <w:lang w:val="en-US" w:eastAsia="es-ES"/>
               </w:rPr>
@@ -712,6 +720,7 @@
           </w:p>
           <w:p>
             <w:pPr>
+              <w:spacing w:after="0"/>
               <w:rPr>
                 <w:lang w:val="en-US" w:eastAsia="es-ES"/>
               </w:rPr>
@@ -725,6 +734,7 @@
           </w:p>
           <w:p>
             <w:pPr>
+              <w:spacing w:after="0"/>
               <w:rPr>
                 <w:rFonts w:ascii="Verdana" w:eastAsia="Times New Roman" w:hAnsi="Verdana" w:cs="Times New Roman"/>
                 <w:bCs/>
@@ -796,6 +806,12 @@
           </w:p>
           <w:p>
             <w:pPr>
+              <w:pStyle w:val="ListParagraph"/>
+              <w:numPr>
+                <w:ilvl w:val="0"/>
+                <w:numId w:val="2"/>
+              </w:numPr>
+              <w:spacing w:after="0"/>
               <w:rPr>
                 <w:rFonts w:ascii="Verdana" w:eastAsia="Times New Roman" w:hAnsi="Verdana" w:cs="Times New Roman"/>
                 <w:bCs/>
@@ -812,22 +828,12 @@
                 <w:szCs w:val="20"/>
                 <w:lang w:val="en-US" w:eastAsia="es-ES"/>
               </w:rPr>
-              <w:t>•</w:t>
-            </w:r>
-            <w:r>
-              <w:rPr>
-                <w:rFonts w:ascii="Verdana" w:eastAsia="Times New Roman" w:hAnsi="Verdana" w:cs="Times New Roman"/>
-                <w:bCs/>
-                <w:sz w:val="14"/>
-                <w:szCs w:val="20"/>
-                <w:lang w:val="en-US" w:eastAsia="es-ES"/>
-              </w:rPr>
-              <w:tab/>
               <w:t>{{ url }}</w:t>
             </w:r>
           </w:p>
           <w:p>
             <w:pPr>
+              <w:spacing w:after="0"/>
               <w:rPr>
                 <w:rFonts w:ascii="Verdana" w:eastAsia="Times New Roman" w:hAnsi="Verdana" w:cs="Times New Roman"/>
                 <w:bCs/>
@@ -1094,6 +1100,231 @@
 <file path=word/numbering.xml><?xml version="1.0" encoding="utf-8"?>
 <w:numbering xmlns:wpc="http://schemas.microsoft.com/office/word/2010/wordprocessingCanvas" xmlns:cx="http://schemas.microsoft.com/office/drawing/2014/chartex" xmlns:cx1="http://schemas.microsoft.com/office/drawing/2015/9/8/chartex" xmlns:cx2="http://schemas.microsoft.com/office/drawing/2015/10/21/chartex" xmlns:cx3="http://schemas.microsoft.com/office/drawing/2016/5/9/chartex" xmlns:cx4="http://schemas.microsoft.com/office/drawing/2016/5/10/chartex" xmlns:cx5="http://schemas.microsoft.com/office/drawing/2016/5/11/chartex" xmlns:cx6="http://schemas.microsoft.com/office/drawing/2016/5/12/chartex" xmlns:cx7="http://schemas.microsoft.com/office/drawing/2016/5/13/chartex" xmlns:cx8="http://schemas.microsoft.com/office/drawing/2016/5/14/chartex" xmlns:mc="http://schemas.openxmlformats.org/markup-compatibility/2006" xmlns:aink="http://schemas.microsoft.com/office/drawing/2016/ink" xmlns:am3d="http://schemas.microsoft.com/office/drawing/2017/model3d" xmlns:o="urn:schemas-microsoft-com:office:office" xmlns:oel="http://schemas.microsoft.com/office/2019/extlst" xmlns:r="http://schemas.openxmlformats.org/officeDocument/2006/relationships" xmlns:m="http://schemas.openxmlformats.org/officeDocument/2006/math" xmlns:v="urn:schemas-microsoft-com:vml" xmlns:wp14="http://schemas.microsoft.com/office/word/2010/wordprocessingDrawing" xmlns:wp="http://schemas.openxmlformats.org/drawingml/2006/wordprocessingDrawing" xmlns:w10="urn:schemas-microsoft-com:office:word" xmlns:w="http://schemas.openxmlformats.org/wordprocessingml/2006/main" xmlns:w14="http://schemas.microsoft.com/office/word/2010/wordml" xmlns:w15="http://schemas.microsoft.com/office/word/2012/wordml" xmlns:w16cex="http://schemas.microsoft.com/office/word/2018/wordml/cex" xmlns:w16cid="http://schemas.microsoft.com/office/word/2016/wordml/cid" xmlns:w16="http://schemas.microsoft.com/office/word/2018/wordml" xmlns:w16sdtdh="http://schemas.microsoft.com/office/word/2020/wordml/sdtdatahash" xmlns:w16se="http://schemas.microsoft.com/office/word/2015/wordml/symex" xmlns:wpg="http://schemas.microsoft.com/office/word/2010/wordprocessingGroup" xmlns:wpi="http://schemas.microsoft.com/office/word/2010/wordprocessingInk" xmlns:wne="http://schemas.microsoft.com/office/word/2006/wordml" xmlns:wps="http://schemas.microsoft.com/office/word/2010/wordprocessingShape" mc:Ignorable="w14 w15 w16se w16cid w16 w16cex w16sdtdh wp14">
   <w:abstractNum w:abstractNumId="0" w15:restartNumberingAfterBreak="0">
+    <w:nsid w:val="4ADB7A80"/>
+    <w:multiLevelType w:val="hybridMultilevel"/>
+    <w:tmpl w:val="86BA3016"/>
+    <w:lvl w:ilvl="0" w:tplc="DF7C4D84">
+      <w:start w:val="1"/>
+      <w:numFmt w:val="bullet"/>
+      <w:lvlText w:val=""/>
+      <w:lvlJc w:val="left"/>
+      <w:pPr>
+        <w:ind w:left="720" w:hanging="360"/>
+      </w:pPr>
+      <w:rPr>
+        <w:rFonts w:ascii="Symbol" w:hAnsi="Symbol" w:hint="default"/>
+      </w:rPr>
+    </w:lvl>
+    <w:lvl w:ilvl="1" w:tplc="0C0A0003" w:tentative="1">
+      <w:start w:val="1"/>
+      <w:numFmt w:val="bullet"/>
+      <w:lvlText w:val="o"/>
+      <w:lvlJc w:val="left"/>
+      <w:pPr>
+        <w:ind w:left="1440" w:hanging="360"/>
+      </w:pPr>
+      <w:rPr>
+        <w:rFonts w:ascii="Courier New" w:hAnsi="Courier New" w:cs="Courier New" w:hint="default"/>
+      </w:rPr>
+    </w:lvl>
+    <w:lvl w:ilvl="2" w:tplc="0C0A0005" w:tentative="1">
+      <w:start w:val="1"/>
+      <w:numFmt w:val="bullet"/>
+      <w:lvlText w:val=""/>
+      <w:lvlJc w:val="left"/>
+      <w:pPr>
+        <w:ind w:left="2160" w:hanging="360"/>
+      </w:pPr>
+      <w:rPr>
+        <w:rFonts w:ascii="Wingdings" w:hAnsi="Wingdings" w:hint="default"/>
+      </w:rPr>
+    </w:lvl>
+    <w:lvl w:ilvl="3" w:tplc="0C0A0001" w:tentative="1">
+      <w:start w:val="1"/>
+      <w:numFmt w:val="bullet"/>
+      <w:lvlText w:val=""/>
+      <w:lvlJc w:val="left"/>
+      <w:pPr>
+        <w:ind w:left="2880" w:hanging="360"/>
+      </w:pPr>
+      <w:rPr>
+        <w:rFonts w:ascii="Symbol" w:hAnsi="Symbol" w:hint="default"/>
+      </w:rPr>
+    </w:lvl>
+    <w:lvl w:ilvl="4" w:tplc="0C0A0003" w:tentative="1">
+      <w:start w:val="1"/>
+      <w:numFmt w:val="bullet"/>
+      <w:lvlText w:val="o"/>
+      <w:lvlJc w:val="left"/>
+      <w:pPr>
+        <w:ind w:left="3600" w:hanging="360"/>
+      </w:pPr>
+      <w:rPr>
+        <w:rFonts w:ascii="Courier New" w:hAnsi="Courier New" w:cs="Courier New" w:hint="default"/>
+      </w:rPr>
+    </w:lvl>
+    <w:lvl w:ilvl="5" w:tplc="0C0A0005" w:tentative="1">
+      <w:start w:val="1"/>
+      <w:numFmt w:val="bullet"/>
+      <w:lvlText w:val=""/>
+      <w:lvlJc w:val="left"/>
+      <w:pPr>
+        <w:ind w:left="4320" w:hanging="360"/>
+      </w:pPr>
+      <w:rPr>
+        <w:rFonts w:ascii="Wingdings" w:hAnsi="Wingdings" w:hint="default"/>
+      </w:rPr>
+    </w:lvl>
+    <w:lvl w:ilvl="6" w:tplc="0C0A0001" w:tentative="1">
+      <w:start w:val="1"/>
+      <w:numFmt w:val="bullet"/>
+      <w:lvlText w:val=""/>
+      <w:lvlJc w:val="left"/>
+      <w:pPr>
+        <w:ind w:left="5040" w:hanging="360"/>
+      </w:pPr>
+      <w:rPr>
+        <w:rFonts w:ascii="Symbol" w:hAnsi="Symbol" w:hint="default"/>
+      </w:rPr>
+    </w:lvl>
+    <w:lvl w:ilvl="7" w:tplc="0C0A0003" w:tentative="1">
+      <w:start w:val="1"/>
+      <w:numFmt w:val="bullet"/>
+      <w:lvlText w:val="o"/>
+      <w:lvlJc w:val="left"/>
+      <w:pPr>
+        <w:ind w:left="5760" w:hanging="360"/>
+      </w:pPr>
+      <w:rPr>
+        <w:rFonts w:ascii="Courier New" w:hAnsi="Courier New" w:cs="Courier New" w:hint="default"/>
+      </w:rPr>
+    </w:lvl>
+    <w:lvl w:ilvl="8" w:tplc="0C0A0005" w:tentative="1">
+      <w:start w:val="1"/>
+      <w:numFmt w:val="bullet"/>
+      <w:lvlText w:val=""/>
+      <w:lvlJc w:val="left"/>
+      <w:pPr>
+        <w:ind w:left="6480" w:hanging="360"/>
+      </w:pPr>
+      <w:rPr>
+        <w:rFonts w:ascii="Wingdings" w:hAnsi="Wingdings" w:hint="default"/>
+      </w:rPr>
+    </w:lvl>
+  </w:abstractNum>
+  <w:abstractNum w:abstractNumId="1" w15:restartNumberingAfterBreak="0">
+    <w:nsid w:val="4B763C92"/>
+    <w:multiLevelType w:val="hybridMultilevel"/>
+    <w:tmpl w:val="7AE63E08"/>
+    <w:lvl w:ilvl="0" w:tplc="27F662C4">
+      <w:numFmt w:val="bullet"/>
+      <w:lvlText w:val="•"/>
+      <w:lvlJc w:val="left"/>
+      <w:pPr>
+        <w:ind w:left="1070" w:hanging="710"/>
+      </w:pPr>
+      <w:rPr>
+        <w:rFonts w:ascii="Verdana" w:eastAsia="Times New Roman" w:hAnsi="Verdana" w:cs="Times New Roman" w:hint="default"/>
+      </w:rPr>
+    </w:lvl>
+    <w:lvl w:ilvl="1" w:tplc="0C0A0003" w:tentative="1">
+      <w:start w:val="1"/>
+      <w:numFmt w:val="bullet"/>
+      <w:lvlText w:val="o"/>
+      <w:lvlJc w:val="left"/>
+      <w:pPr>
+        <w:ind w:left="1440" w:hanging="360"/>
+      </w:pPr>
+      <w:rPr>
+        <w:rFonts w:ascii="Courier New" w:hAnsi="Courier New" w:cs="Courier New" w:hint="default"/>
+      </w:rPr>
+    </w:lvl>
+    <w:lvl w:ilvl="2" w:tplc="0C0A0005" w:tentative="1">
+      <w:start w:val="1"/>
+      <w:numFmt w:val="bullet"/>
+      <w:lvlText w:val=""/>
+      <w:lvlJc w:val="left"/>
+      <w:pPr>
+        <w:ind w:left="2160" w:hanging="360"/>
+      </w:pPr>
+      <w:rPr>
+        <w:rFonts w:ascii="Wingdings" w:hAnsi="Wingdings" w:hint="default"/>
+      </w:rPr>
+    </w:lvl>
+    <w:lvl w:ilvl="3" w:tplc="0C0A0001" w:tentative="1">
+      <w:start w:val="1"/>
+      <w:numFmt w:val="bullet"/>
+      <w:lvlText w:val=""/>
+      <w:lvlJc w:val="left"/>
+      <w:pPr>
+        <w:ind w:left="2880" w:hanging="360"/>
+      </w:pPr>
+      <w:rPr>
+        <w:rFonts w:ascii="Symbol" w:hAnsi="Symbol" w:hint="default"/>
+      </w:rPr>
+    </w:lvl>
+    <w:lvl w:ilvl="4" w:tplc="0C0A0003" w:tentative="1">
+      <w:start w:val="1"/>
+      <w:numFmt w:val="bullet"/>
+      <w:lvlText w:val="o"/>
+      <w:lvlJc w:val="left"/>
+      <w:pPr>
+        <w:ind w:left="3600" w:hanging="360"/>
+      </w:pPr>
+      <w:rPr>
+        <w:rFonts w:ascii="Courier New" w:hAnsi="Courier New" w:cs="Courier New" w:hint="default"/>
+      </w:rPr>
+    </w:lvl>
+    <w:lvl w:ilvl="5" w:tplc="0C0A0005" w:tentative="1">
+      <w:start w:val="1"/>
+      <w:numFmt w:val="bullet"/>
+      <w:lvlText w:val=""/>
+      <w:lvlJc w:val="left"/>
+      <w:pPr>
+        <w:ind w:left="4320" w:hanging="360"/>
+      </w:pPr>
+      <w:rPr>
+        <w:rFonts w:ascii="Wingdings" w:hAnsi="Wingdings" w:hint="default"/>
+      </w:rPr>
+    </w:lvl>
+    <w:lvl w:ilvl="6" w:tplc="0C0A0001" w:tentative="1">
+      <w:start w:val="1"/>
+      <w:numFmt w:val="bullet"/>
+      <w:lvlText w:val=""/>
+      <w:lvlJc w:val="left"/>
+      <w:pPr>
+        <w:ind w:left="5040" w:hanging="360"/>
+      </w:pPr>
+      <w:rPr>
+        <w:rFonts w:ascii="Symbol" w:hAnsi="Symbol" w:hint="default"/>
+      </w:rPr>
+    </w:lvl>
+    <w:lvl w:ilvl="7" w:tplc="0C0A0003" w:tentative="1">
+      <w:start w:val="1"/>
+      <w:numFmt w:val="bullet"/>
+      <w:lvlText w:val="o"/>
+      <w:lvlJc w:val="left"/>
+      <w:pPr>
+        <w:ind w:left="5760" w:hanging="360"/>
+      </w:pPr>
+      <w:rPr>
+        <w:rFonts w:ascii="Courier New" w:hAnsi="Courier New" w:cs="Courier New" w:hint="default"/>
+      </w:rPr>
+    </w:lvl>
+    <w:lvl w:ilvl="8" w:tplc="0C0A0005" w:tentative="1">
+      <w:start w:val="1"/>
+      <w:numFmt w:val="bullet"/>
+      <w:lvlText w:val=""/>
+      <w:lvlJc w:val="left"/>
+      <w:pPr>
+        <w:ind w:left="6480" w:hanging="360"/>
+      </w:pPr>
+      <w:rPr>
+        <w:rFonts w:ascii="Wingdings" w:hAnsi="Wingdings" w:hint="default"/>
+      </w:rPr>
+    </w:lvl>
+  </w:abstractNum>
+  <w:abstractNum w:abstractNumId="2" w15:restartNumberingAfterBreak="0">
     <w:nsid w:val="52B64C73"/>
     <w:multiLevelType w:val="multilevel"/>
     <w:tmpl w:val="31A4C9FC"/>
@@ -1242,7 +1473,13 @@
     </w:lvl>
   </w:abstractNum>
   <w:num w:numId="1" w16cid:durableId="1286548154">
+    <w:abstractNumId w:val="2"/>
+  </w:num>
+  <w:num w:numId="2" w16cid:durableId="476921217">
     <w:abstractNumId w:val="0"/>
+  </w:num>
+  <w:num w:numId="3" w16cid:durableId="410197937">
+    <w:abstractNumId w:val="1"/>
   </w:num>
 </w:numbering>
 </file>
@@ -1883,6 +2120,17 @@
       <w:color w:val="2E74B5" w:themeColor="accent1" w:themeShade="BF"/>
     </w:rPr>
   </w:style>
+  <w:style w:type="paragraph" w:styleId="ListParagraph">
+    <w:name w:val="List Paragraph"/>
+    <w:basedOn w:val="Normal"/>
+    <w:uiPriority w:val="34"/>
+    <w:qFormat/>
+    <w:rsid w:val="00793563"/>
+    <w:pPr>
+      <w:ind w:left="720"/>
+      <w:contextualSpacing/>
+    </w:pPr>
+  </w:style>
 </w:styles>
 </file>
 

</xml_diff>

<commit_message>
Now word tempalate uses dict
this makes it more flexible and mantainable
</commit_message>
<xml_diff>
--- a/template/template.docx
+++ b/template/template.docx
@@ -74,7 +74,19 @@
         <w:rPr>
           <w:lang w:val="en-US"/>
         </w:rPr>
-        <w:t>[0][1] }}</w:t>
+        <w:t>[</w:t>
+      </w:r>
+      <w:r>
+        <w:rPr>
+          <w:lang w:val="en-US"/>
+        </w:rPr>
+        <w:t>“Name”</w:t>
+      </w:r>
+      <w:r>
+        <w:rPr>
+          <w:lang w:val="en-US"/>
+        </w:rPr>
+        <w:t>] }}</w:t>
       </w:r>
     </w:p>
     <w:tbl>
@@ -214,13 +226,7 @@
               <w:t>[</w:t>
             </w:r>
             <w:r>
-              <w:t>6</w:t>
-            </w:r>
-            <w:r>
-              <w:t>][</w:t>
-            </w:r>
-            <w:r>
-              <w:t>1</w:t>
+              <w:t>“Host”</w:t>
             </w:r>
             <w:r>
               <w:t>] }}</w:t>
@@ -247,7 +253,13 @@
               <w:t>’]</w:t>
             </w:r>
             <w:r>
-              <w:t xml:space="preserve">[7][1] </w:t>
+              <w:t>[</w:t>
+            </w:r>
+            <w:r>
+              <w:t>“IP”</w:t>
+            </w:r>
+            <w:r>
+              <w:t xml:space="preserve">] </w:t>
             </w:r>
             <w:r>
               <w:t>}</w:t>
@@ -286,7 +298,13 @@
               <w:t>’]</w:t>
             </w:r>
             <w:r>
-              <w:t>[1][1] }}</w:t>
+              <w:t>[</w:t>
+            </w:r>
+            <w:r>
+              <w:t>“Port”</w:t>
+            </w:r>
+            <w:r>
+              <w:t>] }}</w:t>
             </w:r>
           </w:p>
         </w:tc>
@@ -319,13 +337,7 @@
               <w:t>[</w:t>
             </w:r>
             <w:r>
-              <w:t>2</w:t>
-            </w:r>
-            <w:r>
-              <w:t>][</w:t>
-            </w:r>
-            <w:r>
-              <w:t>1</w:t>
+              <w:t>“Protocol”</w:t>
             </w:r>
             <w:r>
               <w:t>] }}</w:t>
@@ -362,13 +374,7 @@
               <w:t>[</w:t>
             </w:r>
             <w:r>
-              <w:t>4</w:t>
-            </w:r>
-            <w:r>
-              <w:t>][</w:t>
-            </w:r>
-            <w:r>
-              <w:t>1</w:t>
+              <w:t>“Severity”</w:t>
             </w:r>
             <w:r>
               <w:t>] }}</w:t>
@@ -404,13 +410,7 @@
               <w:t>[</w:t>
             </w:r>
             <w:r>
-              <w:t>5</w:t>
-            </w:r>
-            <w:r>
-              <w:t>][</w:t>
-            </w:r>
-            <w:r>
-              <w:t>1</w:t>
+              <w:t>“Code”</w:t>
             </w:r>
             <w:r>
               <w:t>] }}</w:t>
@@ -464,7 +464,13 @@
               <w:t>’]</w:t>
             </w:r>
             <w:r>
-              <w:t>[0][1] }}</w:t>
+              <w:t>[</w:t>
+            </w:r>
+            <w:r>
+              <w:t>“Name”</w:t>
+            </w:r>
+            <w:r>
+              <w:t>] }}</w:t>
             </w:r>
           </w:p>
         </w:tc>
@@ -590,14 +596,14 @@
                 <w:b w:val="0"/>
                 <w:color w:val="auto"/>
               </w:rPr>
-              <w:t>10</w:t>
-            </w:r>
-            <w:r>
-              <w:rPr>
-                <w:b w:val="0"/>
-                <w:color w:val="auto"/>
-              </w:rPr>
-              <w:t>][1] }}</w:t>
+              <w:t>“CVSS”</w:t>
+            </w:r>
+            <w:r>
+              <w:rPr>
+                <w:b w:val="0"/>
+                <w:color w:val="auto"/>
+              </w:rPr>
+              <w:t>] }}</w:t>
             </w:r>
           </w:p>
           <w:p>
@@ -647,7 +653,37 @@
                 <w:b w:val="0"/>
                 <w:color w:val="auto"/>
               </w:rPr>
-              <w:t>[11][1] }}</w:t>
+              <w:t>[</w:t>
+            </w:r>
+            <w:r>
+              <w:rPr>
+                <w:b w:val="0"/>
+                <w:color w:val="auto"/>
+              </w:rPr>
+              <w:t>“</w:t>
+            </w:r>
+            <w:proofErr w:type="spellStart"/>
+            <w:r>
+              <w:rPr>
+                <w:b w:val="0"/>
+                <w:color w:val="auto"/>
+              </w:rPr>
+              <w:t>CVSS_image</w:t>
+            </w:r>
+            <w:proofErr w:type="spellEnd"/>
+            <w:r>
+              <w:rPr>
+                <w:b w:val="0"/>
+                <w:color w:val="auto"/>
+              </w:rPr>
+              <w:t>”</w:t>
+            </w:r>
+            <w:r>
+              <w:rPr>
+                <w:b w:val="0"/>
+                <w:color w:val="auto"/>
+              </w:rPr>
+              <w:t>] }}</w:t>
             </w:r>
           </w:p>
         </w:tc>
@@ -704,10 +740,10 @@
               <w:t>[</w:t>
             </w:r>
             <w:r>
-              <w:t>3</w:t>
-            </w:r>
-            <w:r>
-              <w:t>][1] }}</w:t>
+              <w:t>“Description”</w:t>
+            </w:r>
+            <w:r>
+              <w:t>] }}</w:t>
             </w:r>
           </w:p>
           <w:p>
@@ -751,8 +787,9 @@
                 <w:szCs w:val="20"/>
                 <w:lang w:val="en-US" w:eastAsia="es-ES"/>
               </w:rPr>
-              <w:t xml:space="preserve">{% for url in </w:t>
-            </w:r>
+              <w:t xml:space="preserve">{% for </w:t>
+            </w:r>
+            <w:proofErr w:type="spellStart"/>
             <w:r>
               <w:rPr>
                 <w:rFonts w:ascii="Verdana" w:eastAsia="Times New Roman" w:hAnsi="Verdana" w:cs="Times New Roman"/>
@@ -761,6 +798,27 @@
                 <w:szCs w:val="20"/>
                 <w:lang w:val="en-US" w:eastAsia="es-ES"/>
               </w:rPr>
+              <w:t>url</w:t>
+            </w:r>
+            <w:proofErr w:type="spellEnd"/>
+            <w:r>
+              <w:rPr>
+                <w:rFonts w:ascii="Verdana" w:eastAsia="Times New Roman" w:hAnsi="Verdana" w:cs="Times New Roman"/>
+                <w:bCs/>
+                <w:sz w:val="14"/>
+                <w:szCs w:val="20"/>
+                <w:lang w:val="en-US" w:eastAsia="es-ES"/>
+              </w:rPr>
+              <w:t xml:space="preserve"> in </w:t>
+            </w:r>
+            <w:r>
+              <w:rPr>
+                <w:rFonts w:ascii="Verdana" w:eastAsia="Times New Roman" w:hAnsi="Verdana" w:cs="Times New Roman"/>
+                <w:bCs/>
+                <w:sz w:val="14"/>
+                <w:szCs w:val="20"/>
+                <w:lang w:val="en-US" w:eastAsia="es-ES"/>
+              </w:rPr>
               <w:t>h</w:t>
             </w:r>
             <w:r>
@@ -801,7 +859,27 @@
                 <w:szCs w:val="20"/>
                 <w:lang w:val="en-US" w:eastAsia="es-ES"/>
               </w:rPr>
-              <w:t>’][-1][1] %}</w:t>
+              <w:t>’][</w:t>
+            </w:r>
+            <w:r>
+              <w:rPr>
+                <w:rFonts w:ascii="Verdana" w:eastAsia="Times New Roman" w:hAnsi="Verdana" w:cs="Times New Roman"/>
+                <w:bCs/>
+                <w:sz w:val="14"/>
+                <w:szCs w:val="20"/>
+                <w:lang w:val="en-US" w:eastAsia="es-ES"/>
+              </w:rPr>
+              <w:t>“URLs”</w:t>
+            </w:r>
+            <w:r>
+              <w:rPr>
+                <w:rFonts w:ascii="Verdana" w:eastAsia="Times New Roman" w:hAnsi="Verdana" w:cs="Times New Roman"/>
+                <w:bCs/>
+                <w:sz w:val="14"/>
+                <w:szCs w:val="20"/>
+                <w:lang w:val="en-US" w:eastAsia="es-ES"/>
+              </w:rPr>
+              <w:t>] %}</w:t>
             </w:r>
           </w:p>
           <w:p>
@@ -828,7 +906,29 @@
                 <w:szCs w:val="20"/>
                 <w:lang w:val="en-US" w:eastAsia="es-ES"/>
               </w:rPr>
-              <w:t>{{ url }}</w:t>
+              <w:t xml:space="preserve">{{ </w:t>
+            </w:r>
+            <w:proofErr w:type="spellStart"/>
+            <w:r>
+              <w:rPr>
+                <w:rFonts w:ascii="Verdana" w:eastAsia="Times New Roman" w:hAnsi="Verdana" w:cs="Times New Roman"/>
+                <w:bCs/>
+                <w:sz w:val="14"/>
+                <w:szCs w:val="20"/>
+                <w:lang w:val="en-US" w:eastAsia="es-ES"/>
+              </w:rPr>
+              <w:t>url</w:t>
+            </w:r>
+            <w:proofErr w:type="spellEnd"/>
+            <w:r>
+              <w:rPr>
+                <w:rFonts w:ascii="Verdana" w:eastAsia="Times New Roman" w:hAnsi="Verdana" w:cs="Times New Roman"/>
+                <w:bCs/>
+                <w:sz w:val="14"/>
+                <w:szCs w:val="20"/>
+                <w:lang w:val="en-US" w:eastAsia="es-ES"/>
+              </w:rPr>
+              <w:t xml:space="preserve"> }}</w:t>
             </w:r>
           </w:p>
           <w:p>
@@ -850,7 +950,29 @@
                 <w:szCs w:val="20"/>
                 <w:lang w:val="en-US" w:eastAsia="es-ES"/>
               </w:rPr>
-              <w:t>{%- endfor %}</w:t>
+              <w:t xml:space="preserve">{%- </w:t>
+            </w:r>
+            <w:proofErr w:type="spellStart"/>
+            <w:r>
+              <w:rPr>
+                <w:rFonts w:ascii="Verdana" w:eastAsia="Times New Roman" w:hAnsi="Verdana" w:cs="Times New Roman"/>
+                <w:bCs/>
+                <w:sz w:val="14"/>
+                <w:szCs w:val="20"/>
+                <w:lang w:val="en-US" w:eastAsia="es-ES"/>
+              </w:rPr>
+              <w:t>endfor</w:t>
+            </w:r>
+            <w:proofErr w:type="spellEnd"/>
+            <w:r>
+              <w:rPr>
+                <w:rFonts w:ascii="Verdana" w:eastAsia="Times New Roman" w:hAnsi="Verdana" w:cs="Times New Roman"/>
+                <w:bCs/>
+                <w:sz w:val="14"/>
+                <w:szCs w:val="20"/>
+                <w:lang w:val="en-US" w:eastAsia="es-ES"/>
+              </w:rPr>
+              <w:t xml:space="preserve"> %}</w:t>
             </w:r>
           </w:p>
           <w:p>
@@ -1052,16 +1174,16 @@
                 <w:color w:val="auto"/>
                 <w:szCs w:val="20"/>
               </w:rPr>
-              <w:t>9</w:t>
-            </w:r>
-            <w:r>
-              <w:rPr>
-                <w:b w:val="0"/>
-                <w:bCs/>
-                <w:color w:val="auto"/>
-                <w:szCs w:val="20"/>
-              </w:rPr>
-              <w:t>][1] }}</w:t>
+              <w:t>“Solution”</w:t>
+            </w:r>
+            <w:r>
+              <w:rPr>
+                <w:b w:val="0"/>
+                <w:bCs/>
+                <w:color w:val="auto"/>
+                <w:szCs w:val="20"/>
+              </w:rPr>
+              <w:t>] }}</w:t>
             </w:r>
           </w:p>
         </w:tc>
@@ -1084,7 +1206,21 @@
         <w:rPr>
           <w:lang w:val="en-US"/>
         </w:rPr>
-        <w:t>{% endfor %}</w:t>
+        <w:t xml:space="preserve">{% </w:t>
+      </w:r>
+      <w:proofErr w:type="spellStart"/>
+      <w:r>
+        <w:rPr>
+          <w:lang w:val="en-US"/>
+        </w:rPr>
+        <w:t>endfor</w:t>
+      </w:r>
+      <w:proofErr w:type="spellEnd"/>
+      <w:r>
+        <w:rPr>
+          <w:lang w:val="en-US"/>
+        </w:rPr>
+        <w:t xml:space="preserve"> %}</w:t>
       </w:r>
     </w:p>
     <w:sectPr>

</xml_diff>

<commit_message>
fixed template and script to generate report
</commit_message>
<xml_diff>
--- a/template/template.docx
+++ b/template/template.docx
@@ -46,6 +46,7 @@
           <w:lang w:val="en-US"/>
         </w:rPr>
       </w:pPr>
+      <w:proofErr w:type="gramStart"/>
       <w:r>
         <w:rPr>
           <w:lang w:val="en-US"/>
@@ -56,7 +57,14 @@
         <w:rPr>
           <w:lang w:val="en-US"/>
         </w:rPr>
-        <w:t>ost[‘header</w:t>
+        <w:t>ost</w:t>
+      </w:r>
+      <w:proofErr w:type="gramEnd"/>
+      <w:r>
+        <w:rPr>
+          <w:lang w:val="en-US"/>
+        </w:rPr>
+        <w:t>[‘header</w:t>
       </w:r>
       <w:r>
         <w:rPr>
@@ -207,11 +215,16 @@
                 <w:color w:val="000000"/>
               </w:rPr>
             </w:pPr>
+            <w:proofErr w:type="gramStart"/>
             <w:r>
               <w:t xml:space="preserve">{{ </w:t>
             </w:r>
             <w:r>
-              <w:t>host[‘</w:t>
+              <w:t>host</w:t>
+            </w:r>
+            <w:proofErr w:type="gramEnd"/>
+            <w:r>
+              <w:t>[‘</w:t>
             </w:r>
             <w:r>
               <w:t>header</w:t>
@@ -235,9 +248,6 @@
               <w:t xml:space="preserve"> </w:t>
             </w:r>
             <w:r>
-              <w:t>(</w:t>
-            </w:r>
-            <w:r>
               <w:t xml:space="preserve">{{ </w:t>
             </w:r>
             <w:r>
@@ -266,9 +276,6 @@
             </w:r>
             <w:r>
               <w:t>}</w:t>
-            </w:r>
-            <w:r>
-              <w:t>)</w:t>
             </w:r>
           </w:p>
         </w:tc>
@@ -282,11 +289,16 @@
               <w:pStyle w:val="Tabla-Texto"/>
               <w:jc w:val="center"/>
             </w:pPr>
+            <w:proofErr w:type="gramStart"/>
             <w:r>
               <w:t xml:space="preserve">{{ </w:t>
             </w:r>
             <w:r>
-              <w:t>host[‘</w:t>
+              <w:t>host</w:t>
+            </w:r>
+            <w:proofErr w:type="gramEnd"/>
+            <w:r>
+              <w:t>[‘</w:t>
             </w:r>
             <w:r>
               <w:t>header</w:t>
@@ -318,11 +330,16 @@
               <w:pStyle w:val="Tabla-Texto"/>
               <w:jc w:val="center"/>
             </w:pPr>
+            <w:proofErr w:type="gramStart"/>
             <w:r>
               <w:t xml:space="preserve">{{ </w:t>
             </w:r>
             <w:r>
-              <w:t>host[‘</w:t>
+              <w:t>host</w:t>
+            </w:r>
+            <w:proofErr w:type="gramEnd"/>
+            <w:r>
+              <w:t>[‘</w:t>
             </w:r>
             <w:r>
               <w:t>header</w:t>
@@ -355,11 +372,16 @@
               <w:pStyle w:val="Tabla-Texto"/>
               <w:jc w:val="center"/>
             </w:pPr>
+            <w:proofErr w:type="gramStart"/>
             <w:r>
               <w:t xml:space="preserve">{{ </w:t>
             </w:r>
             <w:r>
-              <w:t>host[‘</w:t>
+              <w:t>host</w:t>
+            </w:r>
+            <w:proofErr w:type="gramEnd"/>
+            <w:r>
+              <w:t>[‘</w:t>
             </w:r>
             <w:r>
               <w:t>header</w:t>
@@ -391,11 +413,16 @@
               <w:pStyle w:val="Tabla-Texto"/>
               <w:jc w:val="center"/>
             </w:pPr>
+            <w:proofErr w:type="gramStart"/>
             <w:r>
               <w:t xml:space="preserve">{{ </w:t>
             </w:r>
             <w:r>
-              <w:t>host[‘</w:t>
+              <w:t>host</w:t>
+            </w:r>
+            <w:proofErr w:type="gramEnd"/>
+            <w:r>
+              <w:t>[‘</w:t>
             </w:r>
             <w:r>
               <w:t>header</w:t>
@@ -448,11 +475,16 @@
                 <w:color w:val="000000"/>
               </w:rPr>
             </w:pPr>
+            <w:proofErr w:type="gramStart"/>
             <w:r>
               <w:t xml:space="preserve">{{ </w:t>
             </w:r>
             <w:r>
-              <w:t>host[‘</w:t>
+              <w:t>host</w:t>
+            </w:r>
+            <w:proofErr w:type="gramEnd"/>
+            <w:r>
+              <w:t>[‘</w:t>
             </w:r>
             <w:r>
               <w:t>header</w:t>
@@ -549,6 +581,7 @@
                 <w:color w:val="auto"/>
               </w:rPr>
             </w:pPr>
+            <w:proofErr w:type="gramStart"/>
             <w:r>
               <w:rPr>
                 <w:b w:val="0"/>
@@ -561,7 +594,15 @@
                 <w:b w:val="0"/>
                 <w:color w:val="auto"/>
               </w:rPr>
-              <w:t>host[‘</w:t>
+              <w:t>host</w:t>
+            </w:r>
+            <w:proofErr w:type="gramEnd"/>
+            <w:r>
+              <w:rPr>
+                <w:b w:val="0"/>
+                <w:color w:val="auto"/>
+              </w:rPr>
+              <w:t>[‘</w:t>
             </w:r>
             <w:r>
               <w:rPr>
@@ -613,6 +654,7 @@
                 <w:b w:val="0"/>
               </w:rPr>
             </w:pPr>
+            <w:proofErr w:type="gramStart"/>
             <w:r>
               <w:rPr>
                 <w:b w:val="0"/>
@@ -625,7 +667,15 @@
                 <w:b w:val="0"/>
                 <w:color w:val="auto"/>
               </w:rPr>
-              <w:t>host[‘</w:t>
+              <w:t>host</w:t>
+            </w:r>
+            <w:proofErr w:type="gramEnd"/>
+            <w:r>
+              <w:rPr>
+                <w:b w:val="0"/>
+                <w:color w:val="auto"/>
+              </w:rPr>
+              <w:t>[‘</w:t>
             </w:r>
             <w:r>
               <w:rPr>
@@ -721,11 +771,16 @@
               <w:spacing w:after="0"/>
               <w:jc w:val="left"/>
             </w:pPr>
+            <w:proofErr w:type="gramStart"/>
             <w:r>
               <w:t xml:space="preserve">{{ </w:t>
             </w:r>
             <w:r>
-              <w:t>host[‘</w:t>
+              <w:t>host</w:t>
+            </w:r>
+            <w:proofErr w:type="gramEnd"/>
+            <w:r>
+              <w:t>[‘</w:t>
             </w:r>
             <w:r>
               <w:t>header</w:t>
@@ -758,19 +813,21 @@
             <w:pPr>
               <w:spacing w:after="0"/>
               <w:rPr>
+                <w:rFonts w:ascii="Verdana" w:eastAsia="Times New Roman" w:hAnsi="Verdana" w:cs="Times New Roman"/>
+                <w:bCs/>
+                <w:sz w:val="14"/>
+                <w:szCs w:val="20"/>
                 <w:lang w:val="en-US" w:eastAsia="es-ES"/>
               </w:rPr>
             </w:pPr>
+            <w:proofErr w:type="gramStart"/>
             <w:r>
               <w:rPr>
                 <w:lang w:val="en-US" w:eastAsia="es-ES"/>
               </w:rPr>
               <w:t>URLs:</w:t>
             </w:r>
-          </w:p>
-          <w:p>
-            <w:pPr>
-              <w:spacing w:after="0"/>
+            <w:r>
               <w:rPr>
                 <w:rFonts w:ascii="Verdana" w:eastAsia="Times New Roman" w:hAnsi="Verdana" w:cs="Times New Roman"/>
                 <w:bCs/>
@@ -778,7 +835,9 @@
                 <w:szCs w:val="20"/>
                 <w:lang w:val="en-US" w:eastAsia="es-ES"/>
               </w:rPr>
-            </w:pPr>
+              <w:t>{</w:t>
+            </w:r>
+            <w:proofErr w:type="gramEnd"/>
             <w:r>
               <w:rPr>
                 <w:rFonts w:ascii="Verdana" w:eastAsia="Times New Roman" w:hAnsi="Verdana" w:cs="Times New Roman"/>
@@ -787,7 +846,7 @@
                 <w:szCs w:val="20"/>
                 <w:lang w:val="en-US" w:eastAsia="es-ES"/>
               </w:rPr>
-              <w:t xml:space="preserve">{% for </w:t>
+              <w:t xml:space="preserve">% for </w:t>
             </w:r>
             <w:proofErr w:type="spellStart"/>
             <w:r>
@@ -898,6 +957,7 @@
                 <w:lang w:val="en-US" w:eastAsia="es-ES"/>
               </w:rPr>
             </w:pPr>
+            <w:proofErr w:type="gramStart"/>
             <w:r>
               <w:rPr>
                 <w:rFonts w:ascii="Verdana" w:eastAsia="Times New Roman" w:hAnsi="Verdana" w:cs="Times New Roman"/>
@@ -920,6 +980,7 @@
               <w:t>url</w:t>
             </w:r>
             <w:proofErr w:type="spellEnd"/>
+            <w:proofErr w:type="gramEnd"/>
             <w:r>
               <w:rPr>
                 <w:rFonts w:ascii="Verdana" w:eastAsia="Times New Roman" w:hAnsi="Verdana" w:cs="Times New Roman"/>
@@ -1113,6 +1174,7 @@
                 <w:lang w:val="es-ES"/>
               </w:rPr>
             </w:pPr>
+            <w:proofErr w:type="gramStart"/>
             <w:r>
               <w:rPr>
                 <w:b w:val="0"/>
@@ -1129,7 +1191,17 @@
                 <w:color w:val="auto"/>
                 <w:szCs w:val="20"/>
               </w:rPr>
-              <w:t>host[‘</w:t>
+              <w:t>host</w:t>
+            </w:r>
+            <w:proofErr w:type="gramEnd"/>
+            <w:r>
+              <w:rPr>
+                <w:b w:val="0"/>
+                <w:bCs/>
+                <w:color w:val="auto"/>
+                <w:szCs w:val="20"/>
+              </w:rPr>
+              <w:t>[‘</w:t>
             </w:r>
             <w:r>
               <w:rPr>

</xml_diff>

<commit_message>
version ready for portswigger
</commit_message>
<xml_diff>
--- a/template/template.docx
+++ b/template/template.docx
@@ -5,35 +5,41 @@
     <w:p>
       <w:pPr>
         <w:rPr>
+          <w:rFonts w:cstheme="minorHAnsi"/>
           <w:lang w:val="en-US"/>
         </w:rPr>
       </w:pPr>
       <w:r>
         <w:rPr>
+          <w:rFonts w:cstheme="minorHAnsi"/>
           <w:lang w:val="en-US"/>
         </w:rPr>
         <w:t xml:space="preserve">{% for </w:t>
       </w:r>
       <w:r>
         <w:rPr>
+          <w:rFonts w:cstheme="minorHAnsi"/>
           <w:lang w:val="en-US"/>
         </w:rPr>
         <w:t>host</w:t>
       </w:r>
       <w:r>
         <w:rPr>
+          <w:rFonts w:cstheme="minorHAnsi"/>
           <w:lang w:val="en-US"/>
         </w:rPr>
         <w:t xml:space="preserve"> in </w:t>
       </w:r>
       <w:r>
         <w:rPr>
+          <w:rFonts w:cstheme="minorHAnsi"/>
           <w:lang w:val="en-US"/>
         </w:rPr>
         <w:t>headers</w:t>
       </w:r>
       <w:r>
         <w:rPr>
+          <w:rFonts w:cstheme="minorHAnsi"/>
           <w:lang w:val="en-US"/>
         </w:rPr>
         <w:t xml:space="preserve"> %}</w:t>
@@ -43,55 +49,55 @@
       <w:pPr>
         <w:pStyle w:val="Heading1"/>
         <w:rPr>
+          <w:rFonts w:asciiTheme="minorHAnsi" w:hAnsiTheme="minorHAnsi" w:cstheme="minorHAnsi"/>
           <w:lang w:val="en-US"/>
         </w:rPr>
       </w:pPr>
-      <w:proofErr w:type="gramStart"/>
       <w:r>
         <w:rPr>
+          <w:rFonts w:asciiTheme="minorHAnsi" w:hAnsiTheme="minorHAnsi" w:cstheme="minorHAnsi"/>
           <w:lang w:val="en-US"/>
         </w:rPr>
         <w:t>{{ h</w:t>
       </w:r>
       <w:r>
         <w:rPr>
+          <w:rFonts w:asciiTheme="minorHAnsi" w:hAnsiTheme="minorHAnsi" w:cstheme="minorHAnsi"/>
           <w:lang w:val="en-US"/>
         </w:rPr>
-        <w:t>ost</w:t>
-      </w:r>
-      <w:proofErr w:type="gramEnd"/>
-      <w:r>
-        <w:rPr>
-          <w:lang w:val="en-US"/>
-        </w:rPr>
-        <w:t>[‘header</w:t>
+        <w:t>ost[‘header</w:t>
       </w:r>
       <w:r>
         <w:rPr>
+          <w:rFonts w:asciiTheme="minorHAnsi" w:hAnsiTheme="minorHAnsi" w:cstheme="minorHAnsi"/>
           <w:lang w:val="en-US"/>
         </w:rPr>
         <w:t>s</w:t>
       </w:r>
       <w:r>
         <w:rPr>
+          <w:rFonts w:asciiTheme="minorHAnsi" w:hAnsiTheme="minorHAnsi" w:cstheme="minorHAnsi"/>
           <w:lang w:val="en-US"/>
         </w:rPr>
         <w:t>’]</w:t>
       </w:r>
       <w:r>
         <w:rPr>
+          <w:rFonts w:asciiTheme="minorHAnsi" w:hAnsiTheme="minorHAnsi" w:cstheme="minorHAnsi"/>
           <w:lang w:val="en-US"/>
         </w:rPr>
         <w:t>[</w:t>
       </w:r>
       <w:r>
         <w:rPr>
+          <w:rFonts w:asciiTheme="minorHAnsi" w:hAnsiTheme="minorHAnsi" w:cstheme="minorHAnsi"/>
           <w:lang w:val="en-US"/>
         </w:rPr>
         <w:t>“Name”</w:t>
       </w:r>
       <w:r>
         <w:rPr>
+          <w:rFonts w:asciiTheme="minorHAnsi" w:hAnsiTheme="minorHAnsi" w:cstheme="minorHAnsi"/>
           <w:lang w:val="en-US"/>
         </w:rPr>
         <w:t>] }}</w:t>
@@ -119,21 +125,31 @@
       <w:tblGrid>
         <w:gridCol w:w="2977"/>
         <w:gridCol w:w="1134"/>
-        <w:gridCol w:w="1134"/>
-        <w:gridCol w:w="2041"/>
+        <w:gridCol w:w="1191"/>
+        <w:gridCol w:w="1984"/>
         <w:gridCol w:w="1843"/>
       </w:tblGrid>
       <w:tr>
         <w:tc>
           <w:tcPr>
             <w:tcW w:w="2977" w:type="dxa"/>
-            <w:shd w:val="clear" w:color="auto" w:fill="8B8D8E"/>
+            <w:shd w:val="clear" w:color="auto" w:fill="00B0F0"/>
           </w:tcPr>
           <w:p>
             <w:pPr>
               <w:pStyle w:val="Tabla-Cabecera"/>
+              <w:rPr>
+                <w:rFonts w:asciiTheme="minorHAnsi" w:hAnsiTheme="minorHAnsi" w:cstheme="minorHAnsi"/>
+                <w:sz w:val="22"/>
+                <w:szCs w:val="22"/>
+              </w:rPr>
             </w:pPr>
             <w:r>
+              <w:rPr>
+                <w:rFonts w:asciiTheme="minorHAnsi" w:hAnsiTheme="minorHAnsi" w:cstheme="minorHAnsi"/>
+                <w:sz w:val="22"/>
+                <w:szCs w:val="22"/>
+              </w:rPr>
               <w:t>HOST</w:t>
             </w:r>
           </w:p>
@@ -141,44 +157,71 @@
         <w:tc>
           <w:tcPr>
             <w:tcW w:w="1134" w:type="dxa"/>
-            <w:shd w:val="clear" w:color="auto" w:fill="8B8D8E"/>
+            <w:shd w:val="clear" w:color="auto" w:fill="00B0F0"/>
           </w:tcPr>
           <w:p>
             <w:pPr>
               <w:pStyle w:val="Tabla-Cabecera"/>
+              <w:rPr>
+                <w:rFonts w:asciiTheme="minorHAnsi" w:hAnsiTheme="minorHAnsi" w:cstheme="minorHAnsi"/>
+                <w:sz w:val="22"/>
+                <w:szCs w:val="22"/>
+              </w:rPr>
             </w:pPr>
             <w:r>
+              <w:rPr>
+                <w:rFonts w:asciiTheme="minorHAnsi" w:hAnsiTheme="minorHAnsi" w:cstheme="minorHAnsi"/>
+                <w:sz w:val="22"/>
+                <w:szCs w:val="22"/>
+              </w:rPr>
               <w:t>PORT</w:t>
             </w:r>
           </w:p>
         </w:tc>
         <w:tc>
           <w:tcPr>
-            <w:tcW w:w="1134" w:type="dxa"/>
-            <w:shd w:val="clear" w:color="auto" w:fill="8B8D8E"/>
+            <w:tcW w:w="1191" w:type="dxa"/>
+            <w:shd w:val="clear" w:color="auto" w:fill="00B0F0"/>
           </w:tcPr>
           <w:p>
             <w:pPr>
               <w:pStyle w:val="Tabla-Cabecera"/>
+              <w:rPr>
+                <w:rFonts w:asciiTheme="minorHAnsi" w:hAnsiTheme="minorHAnsi" w:cstheme="minorHAnsi"/>
+                <w:sz w:val="22"/>
+                <w:szCs w:val="22"/>
+              </w:rPr>
             </w:pPr>
             <w:r>
-              <w:t>PROTOCO</w:t>
-            </w:r>
-            <w:r>
-              <w:t>L</w:t>
+              <w:rPr>
+                <w:rFonts w:asciiTheme="minorHAnsi" w:hAnsiTheme="minorHAnsi" w:cstheme="minorHAnsi"/>
+                <w:sz w:val="22"/>
+                <w:szCs w:val="22"/>
+              </w:rPr>
+              <w:t>PROTOCOL</w:t>
             </w:r>
           </w:p>
         </w:tc>
         <w:tc>
           <w:tcPr>
-            <w:tcW w:w="2041" w:type="dxa"/>
-            <w:shd w:val="clear" w:color="auto" w:fill="8B8D8E"/>
+            <w:tcW w:w="1984" w:type="dxa"/>
+            <w:shd w:val="clear" w:color="auto" w:fill="00B0F0"/>
           </w:tcPr>
           <w:p>
             <w:pPr>
               <w:pStyle w:val="Tabla-Cabecera"/>
+              <w:rPr>
+                <w:rFonts w:asciiTheme="minorHAnsi" w:hAnsiTheme="minorHAnsi" w:cstheme="minorHAnsi"/>
+                <w:sz w:val="22"/>
+                <w:szCs w:val="22"/>
+              </w:rPr>
             </w:pPr>
             <w:r>
+              <w:rPr>
+                <w:rFonts w:asciiTheme="minorHAnsi" w:hAnsiTheme="minorHAnsi" w:cstheme="minorHAnsi"/>
+                <w:sz w:val="22"/>
+                <w:szCs w:val="22"/>
+              </w:rPr>
               <w:t>SEVERITY</w:t>
             </w:r>
           </w:p>
@@ -186,17 +229,24 @@
         <w:tc>
           <w:tcPr>
             <w:tcW w:w="1843" w:type="dxa"/>
-            <w:shd w:val="clear" w:color="auto" w:fill="8B8D8E"/>
+            <w:shd w:val="clear" w:color="auto" w:fill="00B0F0"/>
           </w:tcPr>
           <w:p>
             <w:pPr>
               <w:pStyle w:val="Tabla-Cabecera"/>
+              <w:rPr>
+                <w:rFonts w:asciiTheme="minorHAnsi" w:hAnsiTheme="minorHAnsi" w:cstheme="minorHAnsi"/>
+                <w:sz w:val="22"/>
+                <w:szCs w:val="22"/>
+              </w:rPr>
             </w:pPr>
             <w:r>
-              <w:t>COD</w:t>
-            </w:r>
-            <w:r>
-              <w:t>E</w:t>
+              <w:rPr>
+                <w:rFonts w:asciiTheme="minorHAnsi" w:hAnsiTheme="minorHAnsi" w:cstheme="minorHAnsi"/>
+                <w:sz w:val="22"/>
+                <w:szCs w:val="22"/>
+              </w:rPr>
+              <w:t>CODE</w:t>
             </w:r>
           </w:p>
         </w:tc>
@@ -212,69 +262,162 @@
               <w:pStyle w:val="Tabla-Texto"/>
               <w:jc w:val="center"/>
               <w:rPr>
+                <w:rFonts w:asciiTheme="minorHAnsi" w:hAnsiTheme="minorHAnsi" w:cstheme="minorHAnsi"/>
                 <w:color w:val="000000"/>
+                <w:sz w:val="22"/>
+                <w:szCs w:val="22"/>
               </w:rPr>
             </w:pPr>
-            <w:proofErr w:type="gramStart"/>
-            <w:r>
+            <w:r>
+              <w:rPr>
+                <w:rFonts w:asciiTheme="minorHAnsi" w:hAnsiTheme="minorHAnsi" w:cstheme="minorHAnsi"/>
+                <w:sz w:val="22"/>
+                <w:szCs w:val="22"/>
+              </w:rPr>
               <w:t xml:space="preserve">{{ </w:t>
             </w:r>
             <w:r>
-              <w:t>host</w:t>
-            </w:r>
-            <w:proofErr w:type="gramEnd"/>
-            <w:r>
-              <w:t>[‘</w:t>
-            </w:r>
-            <w:r>
+              <w:rPr>
+                <w:rFonts w:asciiTheme="minorHAnsi" w:hAnsiTheme="minorHAnsi" w:cstheme="minorHAnsi"/>
+                <w:sz w:val="22"/>
+                <w:szCs w:val="22"/>
+              </w:rPr>
+              <w:t>host[‘</w:t>
+            </w:r>
+            <w:r>
+              <w:rPr>
+                <w:rFonts w:asciiTheme="minorHAnsi" w:hAnsiTheme="minorHAnsi" w:cstheme="minorHAnsi"/>
+                <w:sz w:val="22"/>
+                <w:szCs w:val="22"/>
+              </w:rPr>
               <w:t>header</w:t>
             </w:r>
             <w:r>
+              <w:rPr>
+                <w:rFonts w:asciiTheme="minorHAnsi" w:hAnsiTheme="minorHAnsi" w:cstheme="minorHAnsi"/>
+                <w:sz w:val="22"/>
+                <w:szCs w:val="22"/>
+              </w:rPr>
               <w:t>s</w:t>
             </w:r>
             <w:r>
+              <w:rPr>
+                <w:rFonts w:asciiTheme="minorHAnsi" w:hAnsiTheme="minorHAnsi" w:cstheme="minorHAnsi"/>
+                <w:sz w:val="22"/>
+                <w:szCs w:val="22"/>
+              </w:rPr>
               <w:t>’]</w:t>
             </w:r>
             <w:r>
+              <w:rPr>
+                <w:rFonts w:asciiTheme="minorHAnsi" w:hAnsiTheme="minorHAnsi" w:cstheme="minorHAnsi"/>
+                <w:sz w:val="22"/>
+                <w:szCs w:val="22"/>
+              </w:rPr>
               <w:t>[</w:t>
             </w:r>
             <w:r>
+              <w:rPr>
+                <w:rFonts w:asciiTheme="minorHAnsi" w:hAnsiTheme="minorHAnsi" w:cstheme="minorHAnsi"/>
+                <w:sz w:val="22"/>
+                <w:szCs w:val="22"/>
+              </w:rPr>
               <w:t>“Host”</w:t>
             </w:r>
             <w:r>
+              <w:rPr>
+                <w:rFonts w:asciiTheme="minorHAnsi" w:hAnsiTheme="minorHAnsi" w:cstheme="minorHAnsi"/>
+                <w:sz w:val="22"/>
+                <w:szCs w:val="22"/>
+              </w:rPr>
               <w:t>] }}</w:t>
             </w:r>
             <w:r>
+              <w:rPr>
+                <w:rFonts w:asciiTheme="minorHAnsi" w:hAnsiTheme="minorHAnsi" w:cstheme="minorHAnsi"/>
+                <w:sz w:val="22"/>
+                <w:szCs w:val="22"/>
+              </w:rPr>
               <w:t xml:space="preserve"> </w:t>
             </w:r>
             <w:r>
+              <w:rPr>
+                <w:rFonts w:asciiTheme="minorHAnsi" w:hAnsiTheme="minorHAnsi" w:cstheme="minorHAnsi"/>
+                <w:sz w:val="22"/>
+                <w:szCs w:val="22"/>
+              </w:rPr>
               <w:t xml:space="preserve">{{ </w:t>
             </w:r>
             <w:r>
+              <w:rPr>
+                <w:rFonts w:asciiTheme="minorHAnsi" w:hAnsiTheme="minorHAnsi" w:cstheme="minorHAnsi"/>
+                <w:sz w:val="22"/>
+                <w:szCs w:val="22"/>
+              </w:rPr>
               <w:t>host[‘h</w:t>
             </w:r>
             <w:r>
+              <w:rPr>
+                <w:rFonts w:asciiTheme="minorHAnsi" w:hAnsiTheme="minorHAnsi" w:cstheme="minorHAnsi"/>
+                <w:sz w:val="22"/>
+                <w:szCs w:val="22"/>
+              </w:rPr>
               <w:t>eader</w:t>
             </w:r>
             <w:r>
+              <w:rPr>
+                <w:rFonts w:asciiTheme="minorHAnsi" w:hAnsiTheme="minorHAnsi" w:cstheme="minorHAnsi"/>
+                <w:sz w:val="22"/>
+                <w:szCs w:val="22"/>
+              </w:rPr>
               <w:t>s</w:t>
             </w:r>
             <w:r>
+              <w:rPr>
+                <w:rFonts w:asciiTheme="minorHAnsi" w:hAnsiTheme="minorHAnsi" w:cstheme="minorHAnsi"/>
+                <w:sz w:val="22"/>
+                <w:szCs w:val="22"/>
+              </w:rPr>
               <w:t>’]</w:t>
             </w:r>
             <w:r>
+              <w:rPr>
+                <w:rFonts w:asciiTheme="minorHAnsi" w:hAnsiTheme="minorHAnsi" w:cstheme="minorHAnsi"/>
+                <w:sz w:val="22"/>
+                <w:szCs w:val="22"/>
+              </w:rPr>
               <w:t>[</w:t>
             </w:r>
             <w:r>
+              <w:rPr>
+                <w:rFonts w:asciiTheme="minorHAnsi" w:hAnsiTheme="minorHAnsi" w:cstheme="minorHAnsi"/>
+                <w:sz w:val="22"/>
+                <w:szCs w:val="22"/>
+              </w:rPr>
               <w:t>“IP”</w:t>
             </w:r>
             <w:r>
+              <w:rPr>
+                <w:rFonts w:asciiTheme="minorHAnsi" w:hAnsiTheme="minorHAnsi" w:cstheme="minorHAnsi"/>
+                <w:sz w:val="22"/>
+                <w:szCs w:val="22"/>
+              </w:rPr>
               <w:t xml:space="preserve">] </w:t>
             </w:r>
             <w:r>
+              <w:rPr>
+                <w:rFonts w:asciiTheme="minorHAnsi" w:hAnsiTheme="minorHAnsi" w:cstheme="minorHAnsi"/>
+                <w:sz w:val="22"/>
+                <w:szCs w:val="22"/>
+              </w:rPr>
               <w:t>}</w:t>
             </w:r>
             <w:r>
+              <w:rPr>
+                <w:rFonts w:asciiTheme="minorHAnsi" w:hAnsiTheme="minorHAnsi" w:cstheme="minorHAnsi"/>
+                <w:sz w:val="22"/>
+                <w:szCs w:val="22"/>
+              </w:rPr>
               <w:t>}</w:t>
             </w:r>
           </w:p>
@@ -288,82 +431,162 @@
             <w:pPr>
               <w:pStyle w:val="Tabla-Texto"/>
               <w:jc w:val="center"/>
+              <w:rPr>
+                <w:rFonts w:asciiTheme="minorHAnsi" w:hAnsiTheme="minorHAnsi" w:cstheme="minorHAnsi"/>
+                <w:sz w:val="22"/>
+                <w:szCs w:val="22"/>
+              </w:rPr>
             </w:pPr>
-            <w:proofErr w:type="gramStart"/>
-            <w:r>
+            <w:r>
+              <w:rPr>
+                <w:rFonts w:asciiTheme="minorHAnsi" w:hAnsiTheme="minorHAnsi" w:cstheme="minorHAnsi"/>
+                <w:sz w:val="22"/>
+                <w:szCs w:val="22"/>
+              </w:rPr>
               <w:t xml:space="preserve">{{ </w:t>
             </w:r>
             <w:r>
-              <w:t>host</w:t>
-            </w:r>
-            <w:proofErr w:type="gramEnd"/>
-            <w:r>
-              <w:t>[‘</w:t>
-            </w:r>
-            <w:r>
+              <w:rPr>
+                <w:rFonts w:asciiTheme="minorHAnsi" w:hAnsiTheme="minorHAnsi" w:cstheme="minorHAnsi"/>
+                <w:sz w:val="22"/>
+                <w:szCs w:val="22"/>
+              </w:rPr>
+              <w:t>host[‘</w:t>
+            </w:r>
+            <w:r>
+              <w:rPr>
+                <w:rFonts w:asciiTheme="minorHAnsi" w:hAnsiTheme="minorHAnsi" w:cstheme="minorHAnsi"/>
+                <w:sz w:val="22"/>
+                <w:szCs w:val="22"/>
+              </w:rPr>
               <w:t>header</w:t>
             </w:r>
             <w:r>
+              <w:rPr>
+                <w:rFonts w:asciiTheme="minorHAnsi" w:hAnsiTheme="minorHAnsi" w:cstheme="minorHAnsi"/>
+                <w:sz w:val="22"/>
+                <w:szCs w:val="22"/>
+              </w:rPr>
               <w:t>s</w:t>
             </w:r>
             <w:r>
+              <w:rPr>
+                <w:rFonts w:asciiTheme="minorHAnsi" w:hAnsiTheme="minorHAnsi" w:cstheme="minorHAnsi"/>
+                <w:sz w:val="22"/>
+                <w:szCs w:val="22"/>
+              </w:rPr>
               <w:t>’]</w:t>
             </w:r>
             <w:r>
+              <w:rPr>
+                <w:rFonts w:asciiTheme="minorHAnsi" w:hAnsiTheme="minorHAnsi" w:cstheme="minorHAnsi"/>
+                <w:sz w:val="22"/>
+                <w:szCs w:val="22"/>
+              </w:rPr>
               <w:t>[</w:t>
             </w:r>
             <w:r>
+              <w:rPr>
+                <w:rFonts w:asciiTheme="minorHAnsi" w:hAnsiTheme="minorHAnsi" w:cstheme="minorHAnsi"/>
+                <w:sz w:val="22"/>
+                <w:szCs w:val="22"/>
+              </w:rPr>
               <w:t>“Port”</w:t>
             </w:r>
             <w:r>
+              <w:rPr>
+                <w:rFonts w:asciiTheme="minorHAnsi" w:hAnsiTheme="minorHAnsi" w:cstheme="minorHAnsi"/>
+                <w:sz w:val="22"/>
+                <w:szCs w:val="22"/>
+              </w:rPr>
               <w:t>] }}</w:t>
             </w:r>
           </w:p>
         </w:tc>
         <w:tc>
           <w:tcPr>
-            <w:tcW w:w="1134" w:type="dxa"/>
+            <w:tcW w:w="1191" w:type="dxa"/>
             <w:vAlign w:val="center"/>
           </w:tcPr>
           <w:p>
             <w:pPr>
               <w:pStyle w:val="Tabla-Texto"/>
               <w:jc w:val="center"/>
+              <w:rPr>
+                <w:rFonts w:asciiTheme="minorHAnsi" w:hAnsiTheme="minorHAnsi" w:cstheme="minorHAnsi"/>
+                <w:sz w:val="22"/>
+                <w:szCs w:val="22"/>
+              </w:rPr>
             </w:pPr>
-            <w:proofErr w:type="gramStart"/>
-            <w:r>
+            <w:r>
+              <w:rPr>
+                <w:rFonts w:asciiTheme="minorHAnsi" w:hAnsiTheme="minorHAnsi" w:cstheme="minorHAnsi"/>
+                <w:sz w:val="22"/>
+                <w:szCs w:val="22"/>
+              </w:rPr>
               <w:t xml:space="preserve">{{ </w:t>
             </w:r>
             <w:r>
-              <w:t>host</w:t>
-            </w:r>
-            <w:proofErr w:type="gramEnd"/>
-            <w:r>
-              <w:t>[‘</w:t>
-            </w:r>
-            <w:r>
+              <w:rPr>
+                <w:rFonts w:asciiTheme="minorHAnsi" w:hAnsiTheme="minorHAnsi" w:cstheme="minorHAnsi"/>
+                <w:sz w:val="22"/>
+                <w:szCs w:val="22"/>
+              </w:rPr>
+              <w:t>host[‘</w:t>
+            </w:r>
+            <w:r>
+              <w:rPr>
+                <w:rFonts w:asciiTheme="minorHAnsi" w:hAnsiTheme="minorHAnsi" w:cstheme="minorHAnsi"/>
+                <w:sz w:val="22"/>
+                <w:szCs w:val="22"/>
+              </w:rPr>
               <w:t>header</w:t>
             </w:r>
             <w:r>
+              <w:rPr>
+                <w:rFonts w:asciiTheme="minorHAnsi" w:hAnsiTheme="minorHAnsi" w:cstheme="minorHAnsi"/>
+                <w:sz w:val="22"/>
+                <w:szCs w:val="22"/>
+              </w:rPr>
               <w:t>s</w:t>
             </w:r>
             <w:r>
+              <w:rPr>
+                <w:rFonts w:asciiTheme="minorHAnsi" w:hAnsiTheme="minorHAnsi" w:cstheme="minorHAnsi"/>
+                <w:sz w:val="22"/>
+                <w:szCs w:val="22"/>
+              </w:rPr>
               <w:t>’]</w:t>
             </w:r>
             <w:r>
+              <w:rPr>
+                <w:rFonts w:asciiTheme="minorHAnsi" w:hAnsiTheme="minorHAnsi" w:cstheme="minorHAnsi"/>
+                <w:sz w:val="22"/>
+                <w:szCs w:val="22"/>
+              </w:rPr>
               <w:t>[</w:t>
             </w:r>
             <w:r>
+              <w:rPr>
+                <w:rFonts w:asciiTheme="minorHAnsi" w:hAnsiTheme="minorHAnsi" w:cstheme="minorHAnsi"/>
+                <w:sz w:val="22"/>
+                <w:szCs w:val="22"/>
+              </w:rPr>
               <w:t>“Protocol”</w:t>
             </w:r>
             <w:r>
+              <w:rPr>
+                <w:rFonts w:asciiTheme="minorHAnsi" w:hAnsiTheme="minorHAnsi" w:cstheme="minorHAnsi"/>
+                <w:sz w:val="22"/>
+                <w:szCs w:val="22"/>
+              </w:rPr>
               <w:t>] }}</w:t>
             </w:r>
           </w:p>
         </w:tc>
         <w:tc>
           <w:tcPr>
-            <w:tcW w:w="2041" w:type="dxa"/>
+            <w:tcW w:w="1984" w:type="dxa"/>
             <w:shd w:val="clear" w:color="auto" w:fill="FFFFFF" w:themeFill="background1"/>
             <w:vAlign w:val="center"/>
           </w:tcPr>
@@ -371,34 +594,74 @@
             <w:pPr>
               <w:pStyle w:val="Tabla-Texto"/>
               <w:jc w:val="center"/>
+              <w:rPr>
+                <w:rFonts w:asciiTheme="minorHAnsi" w:hAnsiTheme="minorHAnsi" w:cstheme="minorHAnsi"/>
+                <w:sz w:val="22"/>
+                <w:szCs w:val="22"/>
+              </w:rPr>
             </w:pPr>
-            <w:proofErr w:type="gramStart"/>
-            <w:r>
+            <w:r>
+              <w:rPr>
+                <w:rFonts w:asciiTheme="minorHAnsi" w:hAnsiTheme="minorHAnsi" w:cstheme="minorHAnsi"/>
+                <w:sz w:val="22"/>
+                <w:szCs w:val="22"/>
+              </w:rPr>
               <w:t xml:space="preserve">{{ </w:t>
             </w:r>
             <w:r>
-              <w:t>host</w:t>
-            </w:r>
-            <w:proofErr w:type="gramEnd"/>
-            <w:r>
-              <w:t>[‘</w:t>
-            </w:r>
-            <w:r>
+              <w:rPr>
+                <w:rFonts w:asciiTheme="minorHAnsi" w:hAnsiTheme="minorHAnsi" w:cstheme="minorHAnsi"/>
+                <w:sz w:val="22"/>
+                <w:szCs w:val="22"/>
+              </w:rPr>
+              <w:t>host[‘</w:t>
+            </w:r>
+            <w:r>
+              <w:rPr>
+                <w:rFonts w:asciiTheme="minorHAnsi" w:hAnsiTheme="minorHAnsi" w:cstheme="minorHAnsi"/>
+                <w:sz w:val="22"/>
+                <w:szCs w:val="22"/>
+              </w:rPr>
               <w:t>header</w:t>
             </w:r>
             <w:r>
+              <w:rPr>
+                <w:rFonts w:asciiTheme="minorHAnsi" w:hAnsiTheme="minorHAnsi" w:cstheme="minorHAnsi"/>
+                <w:sz w:val="22"/>
+                <w:szCs w:val="22"/>
+              </w:rPr>
               <w:t>s</w:t>
             </w:r>
             <w:r>
+              <w:rPr>
+                <w:rFonts w:asciiTheme="minorHAnsi" w:hAnsiTheme="minorHAnsi" w:cstheme="minorHAnsi"/>
+                <w:sz w:val="22"/>
+                <w:szCs w:val="22"/>
+              </w:rPr>
               <w:t>’]</w:t>
             </w:r>
             <w:r>
+              <w:rPr>
+                <w:rFonts w:asciiTheme="minorHAnsi" w:hAnsiTheme="minorHAnsi" w:cstheme="minorHAnsi"/>
+                <w:sz w:val="22"/>
+                <w:szCs w:val="22"/>
+              </w:rPr>
               <w:t>[</w:t>
             </w:r>
             <w:r>
+              <w:rPr>
+                <w:rFonts w:asciiTheme="minorHAnsi" w:hAnsiTheme="minorHAnsi" w:cstheme="minorHAnsi"/>
+                <w:sz w:val="22"/>
+                <w:szCs w:val="22"/>
+              </w:rPr>
               <w:t>“Severity”</w:t>
             </w:r>
             <w:r>
+              <w:rPr>
+                <w:rFonts w:asciiTheme="minorHAnsi" w:hAnsiTheme="minorHAnsi" w:cstheme="minorHAnsi"/>
+                <w:sz w:val="22"/>
+                <w:szCs w:val="22"/>
+              </w:rPr>
               <w:t>] }}</w:t>
             </w:r>
           </w:p>
@@ -412,34 +675,74 @@
             <w:pPr>
               <w:pStyle w:val="Tabla-Texto"/>
               <w:jc w:val="center"/>
+              <w:rPr>
+                <w:rFonts w:asciiTheme="minorHAnsi" w:hAnsiTheme="minorHAnsi" w:cstheme="minorHAnsi"/>
+                <w:sz w:val="22"/>
+                <w:szCs w:val="22"/>
+              </w:rPr>
             </w:pPr>
-            <w:proofErr w:type="gramStart"/>
-            <w:r>
+            <w:r>
+              <w:rPr>
+                <w:rFonts w:asciiTheme="minorHAnsi" w:hAnsiTheme="minorHAnsi" w:cstheme="minorHAnsi"/>
+                <w:sz w:val="22"/>
+                <w:szCs w:val="22"/>
+              </w:rPr>
               <w:t xml:space="preserve">{{ </w:t>
             </w:r>
             <w:r>
-              <w:t>host</w:t>
-            </w:r>
-            <w:proofErr w:type="gramEnd"/>
-            <w:r>
-              <w:t>[‘</w:t>
-            </w:r>
-            <w:r>
+              <w:rPr>
+                <w:rFonts w:asciiTheme="minorHAnsi" w:hAnsiTheme="minorHAnsi" w:cstheme="minorHAnsi"/>
+                <w:sz w:val="22"/>
+                <w:szCs w:val="22"/>
+              </w:rPr>
+              <w:t>host[‘</w:t>
+            </w:r>
+            <w:r>
+              <w:rPr>
+                <w:rFonts w:asciiTheme="minorHAnsi" w:hAnsiTheme="minorHAnsi" w:cstheme="minorHAnsi"/>
+                <w:sz w:val="22"/>
+                <w:szCs w:val="22"/>
+              </w:rPr>
               <w:t>header</w:t>
             </w:r>
             <w:r>
+              <w:rPr>
+                <w:rFonts w:asciiTheme="minorHAnsi" w:hAnsiTheme="minorHAnsi" w:cstheme="minorHAnsi"/>
+                <w:sz w:val="22"/>
+                <w:szCs w:val="22"/>
+              </w:rPr>
               <w:t>s</w:t>
             </w:r>
             <w:r>
+              <w:rPr>
+                <w:rFonts w:asciiTheme="minorHAnsi" w:hAnsiTheme="minorHAnsi" w:cstheme="minorHAnsi"/>
+                <w:sz w:val="22"/>
+                <w:szCs w:val="22"/>
+              </w:rPr>
               <w:t>’]</w:t>
             </w:r>
             <w:r>
+              <w:rPr>
+                <w:rFonts w:asciiTheme="minorHAnsi" w:hAnsiTheme="minorHAnsi" w:cstheme="minorHAnsi"/>
+                <w:sz w:val="22"/>
+                <w:szCs w:val="22"/>
+              </w:rPr>
               <w:t>[</w:t>
             </w:r>
             <w:r>
+              <w:rPr>
+                <w:rFonts w:asciiTheme="minorHAnsi" w:hAnsiTheme="minorHAnsi" w:cstheme="minorHAnsi"/>
+                <w:sz w:val="22"/>
+                <w:szCs w:val="22"/>
+              </w:rPr>
               <w:t>“Code”</w:t>
             </w:r>
             <w:r>
+              <w:rPr>
+                <w:rFonts w:asciiTheme="minorHAnsi" w:hAnsiTheme="minorHAnsi" w:cstheme="minorHAnsi"/>
+                <w:sz w:val="22"/>
+                <w:szCs w:val="22"/>
+              </w:rPr>
               <w:t>] }}</w:t>
             </w:r>
           </w:p>
@@ -450,13 +753,23 @@
           <w:tcPr>
             <w:tcW w:w="9129" w:type="dxa"/>
             <w:gridSpan w:val="5"/>
-            <w:shd w:val="clear" w:color="auto" w:fill="8B8D8E"/>
+            <w:shd w:val="clear" w:color="auto" w:fill="00B0F0"/>
           </w:tcPr>
           <w:p>
             <w:pPr>
               <w:pStyle w:val="Tabla-Cabecera"/>
+              <w:rPr>
+                <w:rFonts w:asciiTheme="minorHAnsi" w:hAnsiTheme="minorHAnsi" w:cstheme="minorHAnsi"/>
+                <w:sz w:val="22"/>
+                <w:szCs w:val="22"/>
+              </w:rPr>
             </w:pPr>
             <w:r>
+              <w:rPr>
+                <w:rFonts w:asciiTheme="minorHAnsi" w:hAnsiTheme="minorHAnsi" w:cstheme="minorHAnsi"/>
+                <w:sz w:val="22"/>
+                <w:szCs w:val="22"/>
+              </w:rPr>
               <w:t>TITLE</w:t>
             </w:r>
           </w:p>
@@ -472,36 +785,74 @@
             <w:pPr>
               <w:pStyle w:val="Tabla-Texto"/>
               <w:rPr>
+                <w:rFonts w:asciiTheme="minorHAnsi" w:hAnsiTheme="minorHAnsi" w:cstheme="minorHAnsi"/>
                 <w:color w:val="000000"/>
+                <w:sz w:val="22"/>
+                <w:szCs w:val="22"/>
               </w:rPr>
             </w:pPr>
-            <w:proofErr w:type="gramStart"/>
-            <w:r>
+            <w:r>
+              <w:rPr>
+                <w:rFonts w:asciiTheme="minorHAnsi" w:hAnsiTheme="minorHAnsi" w:cstheme="minorHAnsi"/>
+                <w:sz w:val="22"/>
+                <w:szCs w:val="22"/>
+              </w:rPr>
               <w:t xml:space="preserve">{{ </w:t>
             </w:r>
             <w:r>
-              <w:t>host</w:t>
-            </w:r>
-            <w:proofErr w:type="gramEnd"/>
-            <w:r>
-              <w:t>[‘</w:t>
-            </w:r>
-            <w:r>
+              <w:rPr>
+                <w:rFonts w:asciiTheme="minorHAnsi" w:hAnsiTheme="minorHAnsi" w:cstheme="minorHAnsi"/>
+                <w:sz w:val="22"/>
+                <w:szCs w:val="22"/>
+              </w:rPr>
+              <w:t>host[‘</w:t>
+            </w:r>
+            <w:r>
+              <w:rPr>
+                <w:rFonts w:asciiTheme="minorHAnsi" w:hAnsiTheme="minorHAnsi" w:cstheme="minorHAnsi"/>
+                <w:sz w:val="22"/>
+                <w:szCs w:val="22"/>
+              </w:rPr>
               <w:t>header</w:t>
             </w:r>
             <w:r>
+              <w:rPr>
+                <w:rFonts w:asciiTheme="minorHAnsi" w:hAnsiTheme="minorHAnsi" w:cstheme="minorHAnsi"/>
+                <w:sz w:val="22"/>
+                <w:szCs w:val="22"/>
+              </w:rPr>
               <w:t>s</w:t>
             </w:r>
             <w:r>
+              <w:rPr>
+                <w:rFonts w:asciiTheme="minorHAnsi" w:hAnsiTheme="minorHAnsi" w:cstheme="minorHAnsi"/>
+                <w:sz w:val="22"/>
+                <w:szCs w:val="22"/>
+              </w:rPr>
               <w:t>’]</w:t>
             </w:r>
             <w:r>
+              <w:rPr>
+                <w:rFonts w:asciiTheme="minorHAnsi" w:hAnsiTheme="minorHAnsi" w:cstheme="minorHAnsi"/>
+                <w:sz w:val="22"/>
+                <w:szCs w:val="22"/>
+              </w:rPr>
               <w:t>[</w:t>
             </w:r>
             <w:r>
+              <w:rPr>
+                <w:rFonts w:asciiTheme="minorHAnsi" w:hAnsiTheme="minorHAnsi" w:cstheme="minorHAnsi"/>
+                <w:sz w:val="22"/>
+                <w:szCs w:val="22"/>
+              </w:rPr>
               <w:t>“Name”</w:t>
             </w:r>
             <w:r>
+              <w:rPr>
+                <w:rFonts w:asciiTheme="minorHAnsi" w:hAnsiTheme="minorHAnsi" w:cstheme="minorHAnsi"/>
+                <w:sz w:val="22"/>
+                <w:szCs w:val="22"/>
+              </w:rPr>
               <w:t>] }}</w:t>
             </w:r>
           </w:p>
@@ -512,56 +863,24 @@
           <w:tcPr>
             <w:tcW w:w="9129" w:type="dxa"/>
             <w:gridSpan w:val="5"/>
-            <w:shd w:val="clear" w:color="auto" w:fill="8B8D8E"/>
+            <w:shd w:val="clear" w:color="auto" w:fill="00B0F0"/>
           </w:tcPr>
           <w:p>
             <w:pPr>
               <w:pStyle w:val="Tabla-Cabecera"/>
+              <w:rPr>
+                <w:rFonts w:asciiTheme="minorHAnsi" w:hAnsiTheme="minorHAnsi" w:cstheme="minorHAnsi"/>
+                <w:sz w:val="22"/>
+                <w:szCs w:val="22"/>
+              </w:rPr>
             </w:pPr>
             <w:r>
-              <w:t>STATE</w:t>
-            </w:r>
-          </w:p>
-        </w:tc>
-      </w:tr>
-      <w:tr>
-        <w:tc>
-          <w:tcPr>
-            <w:tcW w:w="9129" w:type="dxa"/>
-            <w:gridSpan w:val="5"/>
-          </w:tcPr>
-          <w:p>
-            <w:pPr>
-              <w:pStyle w:val="Tabla-Texto"/>
-              <w:jc w:val="center"/>
-              <w:rPr>
-                <w:b/>
-                <w:color w:val="FF0000"/>
-              </w:rPr>
-            </w:pPr>
-            <w:r>
-              <w:rPr>
-                <w:b/>
-                <w:color w:val="FF0000"/>
-              </w:rPr>
-              <w:t>OPEN</w:t>
-            </w:r>
-          </w:p>
-        </w:tc>
-      </w:tr>
-      <w:tr>
-        <w:tc>
-          <w:tcPr>
-            <w:tcW w:w="9129" w:type="dxa"/>
-            <w:gridSpan w:val="5"/>
-            <w:shd w:val="clear" w:color="auto" w:fill="8B8D8E"/>
-          </w:tcPr>
-          <w:p>
-            <w:pPr>
-              <w:pStyle w:val="Tabla-Cabecera"/>
-            </w:pPr>
-            <w:r>
-              <w:t>CVSS 3.1</w:t>
+              <w:rPr>
+                <w:rFonts w:asciiTheme="minorHAnsi" w:hAnsiTheme="minorHAnsi" w:cstheme="minorHAnsi"/>
+                <w:sz w:val="22"/>
+                <w:szCs w:val="22"/>
+              </w:rPr>
+              <w:t>STATUS</w:t>
             </w:r>
           </w:p>
         </w:tc>
@@ -577,163 +896,20 @@
             <w:pPr>
               <w:pStyle w:val="Tabla-Cabecera"/>
               <w:rPr>
+                <w:rFonts w:asciiTheme="minorHAnsi" w:hAnsiTheme="minorHAnsi" w:cstheme="minorHAnsi"/>
                 <w:b w:val="0"/>
-                <w:color w:val="auto"/>
+                <w:sz w:val="22"/>
+                <w:szCs w:val="22"/>
               </w:rPr>
             </w:pPr>
-            <w:proofErr w:type="gramStart"/>
-            <w:r>
-              <w:rPr>
-                <w:b w:val="0"/>
-                <w:color w:val="auto"/>
-              </w:rPr>
-              <w:t xml:space="preserve">{{ </w:t>
-            </w:r>
-            <w:r>
-              <w:rPr>
-                <w:b w:val="0"/>
-                <w:color w:val="auto"/>
-              </w:rPr>
-              <w:t>host</w:t>
-            </w:r>
-            <w:proofErr w:type="gramEnd"/>
-            <w:r>
-              <w:rPr>
-                <w:b w:val="0"/>
-                <w:color w:val="auto"/>
-              </w:rPr>
-              <w:t>[‘</w:t>
-            </w:r>
-            <w:r>
-              <w:rPr>
-                <w:b w:val="0"/>
-                <w:color w:val="auto"/>
-              </w:rPr>
-              <w:t>header</w:t>
-            </w:r>
-            <w:r>
-              <w:rPr>
-                <w:b w:val="0"/>
-                <w:color w:val="auto"/>
-              </w:rPr>
-              <w:t>s</w:t>
-            </w:r>
-            <w:r>
-              <w:rPr>
-                <w:b w:val="0"/>
-                <w:color w:val="auto"/>
-              </w:rPr>
-              <w:t>’]</w:t>
-            </w:r>
-            <w:r>
-              <w:rPr>
-                <w:b w:val="0"/>
-                <w:color w:val="auto"/>
-              </w:rPr>
-              <w:t>[</w:t>
-            </w:r>
-            <w:r>
-              <w:rPr>
-                <w:b w:val="0"/>
-                <w:color w:val="auto"/>
-              </w:rPr>
-              <w:t>“CVSS”</w:t>
-            </w:r>
-            <w:r>
-              <w:rPr>
-                <w:b w:val="0"/>
-                <w:color w:val="auto"/>
-              </w:rPr>
-              <w:t>] }}</w:t>
-            </w:r>
-          </w:p>
-          <w:p>
-            <w:pPr>
-              <w:pStyle w:val="Tabla-Cabecera"/>
-              <w:rPr>
-                <w:b w:val="0"/>
-              </w:rPr>
-            </w:pPr>
-            <w:proofErr w:type="gramStart"/>
-            <w:r>
-              <w:rPr>
-                <w:b w:val="0"/>
-                <w:color w:val="auto"/>
-              </w:rPr>
-              <w:t xml:space="preserve">{{ </w:t>
-            </w:r>
-            <w:r>
-              <w:rPr>
-                <w:b w:val="0"/>
-                <w:color w:val="auto"/>
-              </w:rPr>
-              <w:t>host</w:t>
-            </w:r>
-            <w:proofErr w:type="gramEnd"/>
-            <w:r>
-              <w:rPr>
-                <w:b w:val="0"/>
-                <w:color w:val="auto"/>
-              </w:rPr>
-              <w:t>[‘</w:t>
-            </w:r>
-            <w:r>
-              <w:rPr>
-                <w:b w:val="0"/>
-                <w:color w:val="auto"/>
-              </w:rPr>
-              <w:t>header</w:t>
-            </w:r>
-            <w:r>
-              <w:rPr>
-                <w:b w:val="0"/>
-                <w:color w:val="auto"/>
-              </w:rPr>
-              <w:t>s</w:t>
-            </w:r>
-            <w:r>
-              <w:rPr>
-                <w:b w:val="0"/>
-                <w:color w:val="auto"/>
-              </w:rPr>
-              <w:t>’]</w:t>
-            </w:r>
-            <w:r>
-              <w:rPr>
-                <w:b w:val="0"/>
-                <w:color w:val="auto"/>
-              </w:rPr>
-              <w:t>[</w:t>
-            </w:r>
-            <w:r>
-              <w:rPr>
-                <w:b w:val="0"/>
-                <w:color w:val="auto"/>
-              </w:rPr>
-              <w:t>“</w:t>
-            </w:r>
-            <w:proofErr w:type="spellStart"/>
-            <w:r>
-              <w:rPr>
-                <w:b w:val="0"/>
-                <w:color w:val="auto"/>
-              </w:rPr>
-              <w:t>CVSS_image</w:t>
-            </w:r>
-            <w:proofErr w:type="spellEnd"/>
-            <w:r>
-              <w:rPr>
-                <w:b w:val="0"/>
-                <w:color w:val="auto"/>
-              </w:rPr>
-              <w:t>”</w:t>
-            </w:r>
-            <w:r>
-              <w:rPr>
-                <w:b w:val="0"/>
-                <w:color w:val="auto"/>
-              </w:rPr>
-              <w:t>] }}</w:t>
+            <w:r>
+              <w:rPr>
+                <w:rFonts w:asciiTheme="minorHAnsi" w:hAnsiTheme="minorHAnsi" w:cstheme="minorHAnsi"/>
+                <w:color w:val="FF0000"/>
+                <w:sz w:val="22"/>
+                <w:szCs w:val="22"/>
+              </w:rPr>
+              <w:t>OPEN</w:t>
             </w:r>
           </w:p>
         </w:tc>
@@ -743,13 +919,23 @@
           <w:tcPr>
             <w:tcW w:w="9129" w:type="dxa"/>
             <w:gridSpan w:val="5"/>
-            <w:shd w:val="clear" w:color="auto" w:fill="8B8D8E"/>
+            <w:shd w:val="clear" w:color="auto" w:fill="00B0F0"/>
           </w:tcPr>
           <w:p>
             <w:pPr>
               <w:pStyle w:val="Tabla-Cabecera"/>
+              <w:rPr>
+                <w:rFonts w:asciiTheme="minorHAnsi" w:hAnsiTheme="minorHAnsi" w:cstheme="minorHAnsi"/>
+                <w:sz w:val="22"/>
+                <w:szCs w:val="22"/>
+              </w:rPr>
             </w:pPr>
             <w:r>
+              <w:rPr>
+                <w:rFonts w:asciiTheme="minorHAnsi" w:hAnsiTheme="minorHAnsi" w:cstheme="minorHAnsi"/>
+                <w:sz w:val="22"/>
+                <w:szCs w:val="22"/>
+              </w:rPr>
               <w:t>DESCRIPTION</w:t>
             </w:r>
           </w:p>
@@ -770,41 +956,26 @@
               <w:pStyle w:val="Caption"/>
               <w:spacing w:after="0"/>
               <w:jc w:val="left"/>
+              <w:rPr>
+                <w:rFonts w:asciiTheme="minorHAnsi" w:hAnsiTheme="minorHAnsi" w:cstheme="minorHAnsi"/>
+                <w:sz w:val="22"/>
+                <w:szCs w:val="22"/>
+              </w:rPr>
             </w:pPr>
-            <w:proofErr w:type="gramStart"/>
-            <w:r>
-              <w:t xml:space="preserve">{{ </w:t>
-            </w:r>
-            <w:r>
-              <w:t>host</w:t>
-            </w:r>
-            <w:proofErr w:type="gramEnd"/>
-            <w:r>
-              <w:t>[‘</w:t>
-            </w:r>
-            <w:r>
-              <w:t>header</w:t>
-            </w:r>
-            <w:r>
-              <w:t>s</w:t>
-            </w:r>
-            <w:r>
-              <w:t>’]</w:t>
-            </w:r>
-            <w:r>
-              <w:t>[</w:t>
-            </w:r>
-            <w:r>
-              <w:t>“Description”</w:t>
-            </w:r>
-            <w:r>
-              <w:t>] }}</w:t>
+            <w:r>
+              <w:rPr>
+                <w:rFonts w:asciiTheme="minorHAnsi" w:hAnsiTheme="minorHAnsi" w:cstheme="minorHAnsi"/>
+                <w:sz w:val="22"/>
+                <w:szCs w:val="22"/>
+              </w:rPr>
+              <w:t>{{ host[‘headers’][“Description”] }}</w:t>
             </w:r>
           </w:p>
           <w:p>
             <w:pPr>
               <w:spacing w:after="0"/>
               <w:rPr>
+                <w:rFonts w:cstheme="minorHAnsi"/>
                 <w:lang w:val="en-US" w:eastAsia="es-ES"/>
               </w:rPr>
             </w:pPr>
@@ -813,132 +984,25 @@
             <w:pPr>
               <w:spacing w:after="0"/>
               <w:rPr>
-                <w:rFonts w:ascii="Verdana" w:eastAsia="Times New Roman" w:hAnsi="Verdana" w:cs="Times New Roman"/>
+                <w:rFonts w:eastAsia="Times New Roman" w:cstheme="minorHAnsi"/>
                 <w:bCs/>
-                <w:sz w:val="14"/>
-                <w:szCs w:val="20"/>
                 <w:lang w:val="en-US" w:eastAsia="es-ES"/>
               </w:rPr>
             </w:pPr>
-            <w:proofErr w:type="gramStart"/>
-            <w:r>
-              <w:rPr>
+            <w:r>
+              <w:rPr>
+                <w:rFonts w:cstheme="minorHAnsi"/>
                 <w:lang w:val="en-US" w:eastAsia="es-ES"/>
               </w:rPr>
               <w:t>URLs:</w:t>
             </w:r>
             <w:r>
               <w:rPr>
-                <w:rFonts w:ascii="Verdana" w:eastAsia="Times New Roman" w:hAnsi="Verdana" w:cs="Times New Roman"/>
+                <w:rFonts w:eastAsia="Times New Roman" w:cstheme="minorHAnsi"/>
                 <w:bCs/>
-                <w:sz w:val="14"/>
-                <w:szCs w:val="20"/>
                 <w:lang w:val="en-US" w:eastAsia="es-ES"/>
               </w:rPr>
-              <w:t>{</w:t>
-            </w:r>
-            <w:proofErr w:type="gramEnd"/>
-            <w:r>
-              <w:rPr>
-                <w:rFonts w:ascii="Verdana" w:eastAsia="Times New Roman" w:hAnsi="Verdana" w:cs="Times New Roman"/>
-                <w:bCs/>
-                <w:sz w:val="14"/>
-                <w:szCs w:val="20"/>
-                <w:lang w:val="en-US" w:eastAsia="es-ES"/>
-              </w:rPr>
-              <w:t xml:space="preserve">% for </w:t>
-            </w:r>
-            <w:proofErr w:type="spellStart"/>
-            <w:r>
-              <w:rPr>
-                <w:rFonts w:ascii="Verdana" w:eastAsia="Times New Roman" w:hAnsi="Verdana" w:cs="Times New Roman"/>
-                <w:bCs/>
-                <w:sz w:val="14"/>
-                <w:szCs w:val="20"/>
-                <w:lang w:val="en-US" w:eastAsia="es-ES"/>
-              </w:rPr>
-              <w:t>url</w:t>
-            </w:r>
-            <w:proofErr w:type="spellEnd"/>
-            <w:r>
-              <w:rPr>
-                <w:rFonts w:ascii="Verdana" w:eastAsia="Times New Roman" w:hAnsi="Verdana" w:cs="Times New Roman"/>
-                <w:bCs/>
-                <w:sz w:val="14"/>
-                <w:szCs w:val="20"/>
-                <w:lang w:val="en-US" w:eastAsia="es-ES"/>
-              </w:rPr>
-              <w:t xml:space="preserve"> in </w:t>
-            </w:r>
-            <w:r>
-              <w:rPr>
-                <w:rFonts w:ascii="Verdana" w:eastAsia="Times New Roman" w:hAnsi="Verdana" w:cs="Times New Roman"/>
-                <w:bCs/>
-                <w:sz w:val="14"/>
-                <w:szCs w:val="20"/>
-                <w:lang w:val="en-US" w:eastAsia="es-ES"/>
-              </w:rPr>
-              <w:t>h</w:t>
-            </w:r>
-            <w:r>
-              <w:rPr>
-                <w:rFonts w:ascii="Verdana" w:eastAsia="Times New Roman" w:hAnsi="Verdana" w:cs="Times New Roman"/>
-                <w:bCs/>
-                <w:sz w:val="14"/>
-                <w:szCs w:val="20"/>
-                <w:lang w:val="en-US" w:eastAsia="es-ES"/>
-              </w:rPr>
-              <w:t>ost</w:t>
-            </w:r>
-            <w:r>
-              <w:rPr>
-                <w:rFonts w:ascii="Verdana" w:eastAsia="Times New Roman" w:hAnsi="Verdana" w:cs="Times New Roman"/>
-                <w:bCs/>
-                <w:sz w:val="14"/>
-                <w:szCs w:val="20"/>
-                <w:lang w:val="en-US" w:eastAsia="es-ES"/>
-              </w:rPr>
-              <w:t>[‘header</w:t>
-            </w:r>
-            <w:r>
-              <w:rPr>
-                <w:rFonts w:ascii="Verdana" w:eastAsia="Times New Roman" w:hAnsi="Verdana" w:cs="Times New Roman"/>
-                <w:bCs/>
-                <w:sz w:val="14"/>
-                <w:szCs w:val="20"/>
-                <w:lang w:val="en-US" w:eastAsia="es-ES"/>
-              </w:rPr>
-              <w:t>s</w:t>
-            </w:r>
-            <w:r>
-              <w:rPr>
-                <w:rFonts w:ascii="Verdana" w:eastAsia="Times New Roman" w:hAnsi="Verdana" w:cs="Times New Roman"/>
-                <w:bCs/>
-                <w:sz w:val="14"/>
-                <w:szCs w:val="20"/>
-                <w:lang w:val="en-US" w:eastAsia="es-ES"/>
-              </w:rPr>
-              <w:t>’][</w:t>
-            </w:r>
-            <w:r>
-              <w:rPr>
-                <w:rFonts w:ascii="Verdana" w:eastAsia="Times New Roman" w:hAnsi="Verdana" w:cs="Times New Roman"/>
-                <w:bCs/>
-                <w:sz w:val="14"/>
-                <w:szCs w:val="20"/>
-                <w:lang w:val="en-US" w:eastAsia="es-ES"/>
-              </w:rPr>
-              <w:t>“URLs”</w:t>
-            </w:r>
-            <w:r>
-              <w:rPr>
-                <w:rFonts w:ascii="Verdana" w:eastAsia="Times New Roman" w:hAnsi="Verdana" w:cs="Times New Roman"/>
-                <w:bCs/>
-                <w:sz w:val="14"/>
-                <w:szCs w:val="20"/>
-                <w:lang w:val="en-US" w:eastAsia="es-ES"/>
-              </w:rPr>
-              <w:t>] %}</w:t>
+              <w:t>{% for url in host[‘headers’][“URLs”] %}</w:t>
             </w:r>
           </w:p>
           <w:p>
@@ -950,95 +1014,42 @@
               </w:numPr>
               <w:spacing w:after="0"/>
               <w:rPr>
-                <w:rFonts w:ascii="Verdana" w:eastAsia="Times New Roman" w:hAnsi="Verdana" w:cs="Times New Roman"/>
+                <w:rFonts w:eastAsia="Times New Roman" w:cstheme="minorHAnsi"/>
                 <w:bCs/>
-                <w:sz w:val="14"/>
-                <w:szCs w:val="20"/>
                 <w:lang w:val="en-US" w:eastAsia="es-ES"/>
               </w:rPr>
             </w:pPr>
-            <w:proofErr w:type="gramStart"/>
-            <w:r>
-              <w:rPr>
-                <w:rFonts w:ascii="Verdana" w:eastAsia="Times New Roman" w:hAnsi="Verdana" w:cs="Times New Roman"/>
+            <w:r>
+              <w:rPr>
+                <w:rFonts w:eastAsia="Times New Roman" w:cstheme="minorHAnsi"/>
                 <w:bCs/>
-                <w:sz w:val="14"/>
-                <w:szCs w:val="20"/>
                 <w:lang w:val="en-US" w:eastAsia="es-ES"/>
               </w:rPr>
-              <w:t xml:space="preserve">{{ </w:t>
-            </w:r>
-            <w:proofErr w:type="spellStart"/>
-            <w:r>
-              <w:rPr>
-                <w:rFonts w:ascii="Verdana" w:eastAsia="Times New Roman" w:hAnsi="Verdana" w:cs="Times New Roman"/>
-                <w:bCs/>
-                <w:sz w:val="14"/>
-                <w:szCs w:val="20"/>
-                <w:lang w:val="en-US" w:eastAsia="es-ES"/>
-              </w:rPr>
-              <w:t>url</w:t>
-            </w:r>
-            <w:proofErr w:type="spellEnd"/>
-            <w:proofErr w:type="gramEnd"/>
-            <w:r>
-              <w:rPr>
-                <w:rFonts w:ascii="Verdana" w:eastAsia="Times New Roman" w:hAnsi="Verdana" w:cs="Times New Roman"/>
-                <w:bCs/>
-                <w:sz w:val="14"/>
-                <w:szCs w:val="20"/>
-                <w:lang w:val="en-US" w:eastAsia="es-ES"/>
-              </w:rPr>
-              <w:t xml:space="preserve"> }}</w:t>
+              <w:t>{{ url }}</w:t>
             </w:r>
           </w:p>
           <w:p>
             <w:pPr>
               <w:spacing w:after="0"/>
               <w:rPr>
-                <w:rFonts w:ascii="Verdana" w:eastAsia="Times New Roman" w:hAnsi="Verdana" w:cs="Times New Roman"/>
+                <w:rFonts w:eastAsia="Times New Roman" w:cstheme="minorHAnsi"/>
                 <w:bCs/>
-                <w:sz w:val="14"/>
-                <w:szCs w:val="20"/>
                 <w:lang w:val="en-US" w:eastAsia="es-ES"/>
               </w:rPr>
             </w:pPr>
             <w:r>
               <w:rPr>
-                <w:rFonts w:ascii="Verdana" w:eastAsia="Times New Roman" w:hAnsi="Verdana" w:cs="Times New Roman"/>
+                <w:rFonts w:eastAsia="Times New Roman" w:cstheme="minorHAnsi"/>
                 <w:bCs/>
-                <w:sz w:val="14"/>
-                <w:szCs w:val="20"/>
                 <w:lang w:val="en-US" w:eastAsia="es-ES"/>
               </w:rPr>
-              <w:t xml:space="preserve">{%- </w:t>
-            </w:r>
-            <w:proofErr w:type="spellStart"/>
-            <w:r>
-              <w:rPr>
-                <w:rFonts w:ascii="Verdana" w:eastAsia="Times New Roman" w:hAnsi="Verdana" w:cs="Times New Roman"/>
-                <w:bCs/>
-                <w:sz w:val="14"/>
-                <w:szCs w:val="20"/>
-                <w:lang w:val="en-US" w:eastAsia="es-ES"/>
-              </w:rPr>
-              <w:t>endfor</w:t>
-            </w:r>
-            <w:proofErr w:type="spellEnd"/>
-            <w:r>
-              <w:rPr>
-                <w:rFonts w:ascii="Verdana" w:eastAsia="Times New Roman" w:hAnsi="Verdana" w:cs="Times New Roman"/>
-                <w:bCs/>
-                <w:sz w:val="14"/>
-                <w:szCs w:val="20"/>
-                <w:lang w:val="en-US" w:eastAsia="es-ES"/>
-              </w:rPr>
-              <w:t xml:space="preserve"> %}</w:t>
+              <w:t>{%- endfor %}</w:t>
             </w:r>
           </w:p>
           <w:p>
             <w:pPr>
               <w:rPr>
+                <w:rFonts w:cstheme="minorHAnsi"/>
                 <w:lang w:val="en-US" w:eastAsia="es-ES"/>
               </w:rPr>
             </w:pPr>
@@ -1050,13 +1061,23 @@
           <w:tcPr>
             <w:tcW w:w="9129" w:type="dxa"/>
             <w:gridSpan w:val="5"/>
-            <w:shd w:val="clear" w:color="auto" w:fill="8B8D8E"/>
+            <w:shd w:val="clear" w:color="auto" w:fill="00B0F0"/>
           </w:tcPr>
           <w:p>
             <w:pPr>
               <w:pStyle w:val="Tabla-Cabecera"/>
+              <w:rPr>
+                <w:rFonts w:asciiTheme="minorHAnsi" w:hAnsiTheme="minorHAnsi" w:cstheme="minorHAnsi"/>
+                <w:sz w:val="22"/>
+                <w:szCs w:val="22"/>
+              </w:rPr>
             </w:pPr>
             <w:r>
+              <w:rPr>
+                <w:rFonts w:asciiTheme="minorHAnsi" w:hAnsiTheme="minorHAnsi" w:cstheme="minorHAnsi"/>
+                <w:sz w:val="22"/>
+                <w:szCs w:val="22"/>
+              </w:rPr>
               <w:t>EVIDENCE</w:t>
             </w:r>
           </w:p>
@@ -1073,62 +1094,54 @@
             <w:pPr>
               <w:jc w:val="center"/>
               <w:rPr>
-                <w:sz w:val="14"/>
-                <w:szCs w:val="14"/>
+                <w:rFonts w:cstheme="minorHAnsi"/>
               </w:rPr>
             </w:pPr>
             <w:r>
               <w:rPr>
-                <w:sz w:val="14"/>
-                <w:szCs w:val="14"/>
+                <w:rFonts w:cstheme="minorHAnsi"/>
                 <w:lang w:val="en-US"/>
               </w:rPr>
               <w:t xml:space="preserve">Figure </w:t>
             </w:r>
             <w:r>
               <w:rPr>
-                <w:sz w:val="14"/>
-                <w:szCs w:val="14"/>
+                <w:rFonts w:cstheme="minorHAnsi"/>
                 <w:lang w:val="en-US"/>
               </w:rPr>
               <w:fldChar w:fldCharType="begin"/>
             </w:r>
             <w:r>
               <w:rPr>
-                <w:sz w:val="14"/>
-                <w:szCs w:val="14"/>
+                <w:rFonts w:cstheme="minorHAnsi"/>
                 <w:lang w:val="en-US"/>
               </w:rPr>
               <w:instrText xml:space="preserve"> SEQ Figure \* ARABIC </w:instrText>
             </w:r>
             <w:r>
               <w:rPr>
-                <w:sz w:val="14"/>
-                <w:szCs w:val="14"/>
+                <w:rFonts w:cstheme="minorHAnsi"/>
                 <w:lang w:val="en-US"/>
               </w:rPr>
               <w:fldChar w:fldCharType="separate"/>
             </w:r>
             <w:r>
               <w:rPr>
-                <w:sz w:val="14"/>
-                <w:szCs w:val="14"/>
+                <w:rFonts w:cstheme="minorHAnsi"/>
                 <w:lang w:val="en-US"/>
               </w:rPr>
               <w:t>5</w:t>
             </w:r>
             <w:r>
               <w:rPr>
-                <w:sz w:val="14"/>
-                <w:szCs w:val="14"/>
+                <w:rFonts w:cstheme="minorHAnsi"/>
                 <w:lang w:val="en-US"/>
               </w:rPr>
               <w:fldChar w:fldCharType="end"/>
             </w:r>
             <w:r>
               <w:rPr>
-                <w:sz w:val="14"/>
-                <w:szCs w:val="14"/>
+                <w:rFonts w:cstheme="minorHAnsi"/>
                 <w:lang w:val="en-US"/>
               </w:rPr>
               <w:t xml:space="preserve"> – Evidence</w:t>
@@ -1141,16 +1154,23 @@
           <w:tcPr>
             <w:tcW w:w="9129" w:type="dxa"/>
             <w:gridSpan w:val="5"/>
-            <w:shd w:val="clear" w:color="auto" w:fill="8B8D8E"/>
+            <w:shd w:val="clear" w:color="auto" w:fill="00B0F0"/>
           </w:tcPr>
           <w:p>
             <w:pPr>
               <w:pStyle w:val="Tabla-Cabecera"/>
               <w:rPr>
-                <w:szCs w:val="14"/>
+                <w:rFonts w:asciiTheme="minorHAnsi" w:hAnsiTheme="minorHAnsi" w:cstheme="minorHAnsi"/>
+                <w:sz w:val="22"/>
+                <w:szCs w:val="22"/>
               </w:rPr>
             </w:pPr>
             <w:r>
+              <w:rPr>
+                <w:rFonts w:asciiTheme="minorHAnsi" w:hAnsiTheme="minorHAnsi" w:cstheme="minorHAnsi"/>
+                <w:sz w:val="22"/>
+                <w:szCs w:val="22"/>
+              </w:rPr>
               <w:t>SOLUTION</w:t>
             </w:r>
           </w:p>
@@ -1168,94 +1188,24 @@
               <w:pStyle w:val="Tabla-Cabecera"/>
               <w:jc w:val="left"/>
               <w:rPr>
+                <w:rFonts w:asciiTheme="minorHAnsi" w:hAnsiTheme="minorHAnsi" w:cstheme="minorHAnsi"/>
                 <w:b w:val="0"/>
                 <w:color w:val="auto"/>
-                <w:szCs w:val="14"/>
+                <w:sz w:val="22"/>
+                <w:szCs w:val="22"/>
                 <w:lang w:val="es-ES"/>
               </w:rPr>
             </w:pPr>
-            <w:proofErr w:type="gramStart"/>
-            <w:r>
-              <w:rPr>
+            <w:r>
+              <w:rPr>
+                <w:rFonts w:asciiTheme="minorHAnsi" w:hAnsiTheme="minorHAnsi" w:cstheme="minorHAnsi"/>
                 <w:b w:val="0"/>
                 <w:bCs/>
                 <w:color w:val="auto"/>
-                <w:szCs w:val="20"/>
-              </w:rPr>
-              <w:t xml:space="preserve">{{ </w:t>
-            </w:r>
-            <w:r>
-              <w:rPr>
-                <w:b w:val="0"/>
-                <w:bCs/>
-                <w:color w:val="auto"/>
-                <w:szCs w:val="20"/>
-              </w:rPr>
-              <w:t>host</w:t>
-            </w:r>
-            <w:proofErr w:type="gramEnd"/>
-            <w:r>
-              <w:rPr>
-                <w:b w:val="0"/>
-                <w:bCs/>
-                <w:color w:val="auto"/>
-                <w:szCs w:val="20"/>
-              </w:rPr>
-              <w:t>[‘</w:t>
-            </w:r>
-            <w:r>
-              <w:rPr>
-                <w:b w:val="0"/>
-                <w:bCs/>
-                <w:color w:val="auto"/>
-                <w:szCs w:val="20"/>
-              </w:rPr>
-              <w:t>header</w:t>
-            </w:r>
-            <w:r>
-              <w:rPr>
-                <w:b w:val="0"/>
-                <w:bCs/>
-                <w:color w:val="auto"/>
-                <w:szCs w:val="20"/>
-              </w:rPr>
-              <w:t>s</w:t>
-            </w:r>
-            <w:r>
-              <w:rPr>
-                <w:b w:val="0"/>
-                <w:bCs/>
-                <w:color w:val="auto"/>
-                <w:szCs w:val="20"/>
-              </w:rPr>
-              <w:t>’]</w:t>
-            </w:r>
-            <w:r>
-              <w:rPr>
-                <w:b w:val="0"/>
-                <w:bCs/>
-                <w:color w:val="auto"/>
-                <w:szCs w:val="20"/>
-              </w:rPr>
-              <w:t>[</w:t>
-            </w:r>
-            <w:r>
-              <w:rPr>
-                <w:b w:val="0"/>
-                <w:bCs/>
-                <w:color w:val="auto"/>
-                <w:szCs w:val="20"/>
-              </w:rPr>
-              <w:t>“Solution”</w:t>
-            </w:r>
-            <w:r>
-              <w:rPr>
-                <w:b w:val="0"/>
-                <w:bCs/>
-                <w:color w:val="auto"/>
-                <w:szCs w:val="20"/>
-              </w:rPr>
-              <w:t>] }}</w:t>
+                <w:sz w:val="22"/>
+                <w:szCs w:val="22"/>
+              </w:rPr>
+              <w:t>{{ host[‘headers’][“Solution”] }}</w:t>
             </w:r>
           </w:p>
         </w:tc>
@@ -1264,6 +1214,7 @@
     <w:p>
       <w:pPr>
         <w:rPr>
+          <w:rFonts w:cstheme="minorHAnsi"/>
           <w:lang w:val="en-US"/>
         </w:rPr>
       </w:pPr>
@@ -1271,28 +1222,16 @@
     <w:p>
       <w:pPr>
         <w:rPr>
+          <w:rFonts w:cstheme="minorHAnsi"/>
           <w:lang w:val="en-US"/>
         </w:rPr>
       </w:pPr>
       <w:r>
         <w:rPr>
+          <w:rFonts w:cstheme="minorHAnsi"/>
           <w:lang w:val="en-US"/>
         </w:rPr>
-        <w:t xml:space="preserve">{% </w:t>
-      </w:r>
-      <w:proofErr w:type="spellStart"/>
-      <w:r>
-        <w:rPr>
-          <w:lang w:val="en-US"/>
-        </w:rPr>
-        <w:t>endfor</w:t>
-      </w:r>
-      <w:proofErr w:type="spellEnd"/>
-      <w:r>
-        <w:rPr>
-          <w:lang w:val="en-US"/>
-        </w:rPr>
-        <w:t xml:space="preserve"> %}</w:t>
+        <w:t>{% endfor %}</w:t>
       </w:r>
     </w:p>
     <w:sectPr>

</xml_diff>